<commit_message>
[MOD] final_project: analisis step body added
</commit_message>
<xml_diff>
--- a/final_project/3.3 FASE DE ANALISIS - cdr.docx
+++ b/final_project/3.3 FASE DE ANALISIS - cdr.docx
@@ -5,31 +5,17 @@
     <w:p>
       <w:pPr>
         <w:pStyle w:val="Heading1"/>
-        <w:rPr>
-          <w:lang w:val="en-US"/>
-        </w:rPr>
-      </w:pPr>
-      <w:proofErr w:type="spellStart"/>
-      <w:r>
-        <w:rPr>
-          <w:lang w:val="en-US"/>
-        </w:rPr>
-        <w:t>Fase</w:t>
-      </w:r>
-      <w:proofErr w:type="spellEnd"/>
-      <w:r>
-        <w:rPr>
-          <w:lang w:val="en-US"/>
-        </w:rPr>
-        <w:t xml:space="preserve"> de Analisis</w:t>
-      </w:r>
-    </w:p>
-    <w:p>
-      <w:pPr>
-        <w:pStyle w:val="NoSpacing"/>
-        <w:rPr>
-          <w:lang w:val="en-US"/>
-        </w:rPr>
+      </w:pPr>
+      <w:r>
+        <w:t xml:space="preserve">Fase de </w:t>
+      </w:r>
+      <w:r>
+        <w:t>Análisis</w:t>
+      </w:r>
+    </w:p>
+    <w:p>
+      <w:pPr>
+        <w:pStyle w:val="NoSpacing"/>
       </w:pPr>
     </w:p>
     <w:p>
@@ -40,11 +26,9 @@
       <w:r>
         <w:t xml:space="preserve">Durante la fase de análisis del proyecto se sostendrán entrevistas con los clientes para develar cuales son los requerimientos generales del proyecto. Basándose </w:t>
       </w:r>
-      <w:proofErr w:type="spellStart"/>
-      <w:r>
-        <w:t>mas</w:t>
-      </w:r>
-      <w:proofErr w:type="spellEnd"/>
+      <w:r>
+        <w:t>más</w:t>
+      </w:r>
       <w:r>
         <w:t xml:space="preserve"> en los requerimientos funcionales y no funcionales. Para lo mismo se realizarán preguntas que permitan obtener datos claves de lo que el cliente quiere para así plasmar puntos importantes a tener en cuenta durante el desarrollo y puesta en producción.</w:t>
       </w:r>
@@ -120,7 +104,16 @@
               <w:jc w:val="both"/>
             </w:pPr>
             <w:r>
-              <w:t>¿Qué dispositivos electrónicos utiliza con mayor frecuencia su negocio o empresa?</w:t>
+              <w:t>¿Qué dispositivos electrónicos utiliza con mayor frecuencia su</w:t>
+            </w:r>
+            <w:r>
+              <w:t xml:space="preserve"> </w:t>
+            </w:r>
+            <w:r>
+              <w:t>institución</w:t>
+            </w:r>
+            <w:r>
+              <w:t>?</w:t>
             </w:r>
           </w:p>
         </w:tc>
@@ -140,10 +133,7 @@
               <w:jc w:val="both"/>
             </w:pPr>
             <w:r>
-              <w:t>En la oficina generalmente utilizamos computadoras</w:t>
-            </w:r>
-            <w:r>
-              <w:t>.</w:t>
+              <w:t>En la oficina generalmente utilizamos computadoras.</w:t>
             </w:r>
           </w:p>
         </w:tc>
@@ -193,7 +183,13 @@
               <w:jc w:val="both"/>
             </w:pPr>
             <w:r>
-              <w:t xml:space="preserve">Actualmente la victima se dirige al cuartel o algún edificio de la policía nacional y luego </w:t>
+              <w:t xml:space="preserve">Actualmente la </w:t>
+            </w:r>
+            <w:r>
+              <w:t>víctima</w:t>
+            </w:r>
+            <w:r>
+              <w:t xml:space="preserve"> se dirige al cuartel o algún edificio de la policía nacional y luego </w:t>
             </w:r>
             <w:r>
               <w:t>de acercarse a alguno de los oficiales, se realiza un levantamiento y se llena el formulario de denuncia.</w:t>
@@ -213,11 +209,9 @@
             <w:r>
               <w:t xml:space="preserve">Mas adelante el oficial ingresa la informacion manualmente a la base de datos de la </w:t>
             </w:r>
-            <w:proofErr w:type="spellStart"/>
-            <w:r>
-              <w:t>Policia</w:t>
-            </w:r>
-            <w:proofErr w:type="spellEnd"/>
+            <w:r>
+              <w:t>Policía</w:t>
+            </w:r>
             <w:r>
               <w:t xml:space="preserve"> Nacional.</w:t>
             </w:r>
@@ -232,6 +226,15 @@
               <w:pStyle w:val="NoSpacing"/>
               <w:jc w:val="both"/>
             </w:pPr>
+          </w:p>
+          <w:p>
+            <w:pPr>
+              <w:pStyle w:val="NoSpacing"/>
+              <w:jc w:val="both"/>
+            </w:pPr>
+            <w:r>
+              <w:t>Como usuario el denunciante debe poder reportar la desaparición a través de un formulario web que le pida los datos necesarios y al ser enviado guarde en base de datos la denuncia.</w:t>
+            </w:r>
           </w:p>
         </w:tc>
       </w:tr>
@@ -252,7 +255,10 @@
               <w:jc w:val="both"/>
             </w:pPr>
             <w:r>
-              <w:t>¿Qué cantidad de estudiantes tiene y cuantos estudiantes, personas o posibles clientes llaman o hacen contacto de alguna manera con la oficina o con la institución para pedir informacion sobre sus servicios, pedir calificaciones, pagar o cualquier otra acción?</w:t>
+              <w:t>¿Qué cantidad de personas se contacta, llama o acude a la institución en cualquiera de sus cuarteles para realizar una denuncia, verificar el estado del procedimiento</w:t>
+            </w:r>
+            <w:r>
+              <w:t>?</w:t>
             </w:r>
           </w:p>
         </w:tc>
@@ -272,44 +278,23 @@
               <w:jc w:val="both"/>
             </w:pPr>
             <w:r>
-              <w:t>Recibimos aproximadamente 25 llamadas diarias.</w:t>
-            </w:r>
-          </w:p>
-          <w:p>
-            <w:pPr>
-              <w:pStyle w:val="NoSpacing"/>
-              <w:jc w:val="both"/>
-            </w:pPr>
-          </w:p>
-          <w:p>
-            <w:pPr>
-              <w:pStyle w:val="NoSpacing"/>
-              <w:jc w:val="both"/>
-            </w:pPr>
-            <w:r>
-              <w:t>Los días próximos o posteriores al pago la cantidad de alumnos y padres haciendo su pago aumenta drásticamente, pero sin embargo los demás días no hay tanta incidencia en el pago.</w:t>
-            </w:r>
-          </w:p>
-          <w:p>
-            <w:pPr>
-              <w:pStyle w:val="NoSpacing"/>
-              <w:jc w:val="both"/>
-            </w:pPr>
-          </w:p>
-          <w:p>
-            <w:pPr>
-              <w:pStyle w:val="NoSpacing"/>
-              <w:jc w:val="both"/>
-            </w:pPr>
-            <w:r>
-              <w:t>Tenemos alrededor de 500 estudiantes.</w:t>
-            </w:r>
-          </w:p>
-          <w:p>
-            <w:pPr>
-              <w:pStyle w:val="NoSpacing"/>
-              <w:jc w:val="both"/>
-            </w:pPr>
+              <w:t>Aproximadamente atendemos 700 personas en todo el territorio nacional.</w:t>
+            </w:r>
+          </w:p>
+          <w:p>
+            <w:pPr>
+              <w:pStyle w:val="NoSpacing"/>
+              <w:jc w:val="both"/>
+            </w:pPr>
+          </w:p>
+          <w:p>
+            <w:pPr>
+              <w:pStyle w:val="NoSpacing"/>
+              <w:jc w:val="both"/>
+            </w:pPr>
+            <w:r>
+              <w:t>Sin embargo, hay días, incluso semanas en las que solo atendemos 300 personas por día.</w:t>
+            </w:r>
           </w:p>
         </w:tc>
         <w:tc>
@@ -328,7 +313,13 @@
               <w:jc w:val="both"/>
             </w:pPr>
             <w:r>
-              <w:t>Hosting Dinámico con capacidad para almenos 550 usuarios.</w:t>
+              <w:t>Hosting Dinámico con capacidad para almenos</w:t>
+            </w:r>
+            <w:r>
+              <w:t xml:space="preserve"> 200 usuarios conectados al mismo tiempo</w:t>
+            </w:r>
+            <w:r>
+              <w:t>.</w:t>
             </w:r>
           </w:p>
           <w:p>
@@ -360,6 +351,15 @@
             <w:r>
               <w:t>Picos en el tráfico de usuarios</w:t>
             </w:r>
+            <w:r>
+              <w:t>.</w:t>
+            </w:r>
+          </w:p>
+          <w:p>
+            <w:pPr>
+              <w:pStyle w:val="NoSpacing"/>
+              <w:jc w:val="both"/>
+            </w:pPr>
           </w:p>
         </w:tc>
       </w:tr>
@@ -385,21 +385,14 @@
               <w:pStyle w:val="NoSpacing"/>
               <w:jc w:val="both"/>
             </w:pPr>
-          </w:p>
-          <w:p>
-            <w:pPr>
-              <w:pStyle w:val="NoSpacing"/>
-              <w:jc w:val="both"/>
-            </w:pPr>
-          </w:p>
-          <w:p>
-            <w:pPr>
-              <w:pStyle w:val="NoSpacing"/>
-              <w:jc w:val="both"/>
-            </w:pPr>
-            <w:r>
-              <w:lastRenderedPageBreak/>
-              <w:t>¿En qué roles se dividen los miembros y clientes de la institución?</w:t>
+            <w:r>
+              <w:t>¿</w:t>
+            </w:r>
+            <w:r>
+              <w:t>Existe algún tipo de limitación al acceso de la informacion dependiendo del rango del empleado u oficial</w:t>
+            </w:r>
+            <w:r>
+              <w:t>?</w:t>
             </w:r>
           </w:p>
           <w:p>
@@ -430,16 +423,36 @@
               <w:pStyle w:val="NoSpacing"/>
               <w:jc w:val="both"/>
             </w:pPr>
-          </w:p>
-          <w:p>
-            <w:pPr>
-              <w:pStyle w:val="NoSpacing"/>
-              <w:jc w:val="both"/>
-            </w:pPr>
-            <w:r>
-              <w:lastRenderedPageBreak/>
-              <w:t>Dentro de nuestra institución tenemos estudiantes, profesores, secretarias, director</w:t>
-            </w:r>
+            <w:r>
+              <w:t xml:space="preserve">Los oficiales de rango </w:t>
+            </w:r>
+            <w:r>
+              <w:t>más</w:t>
+            </w:r>
+            <w:r>
+              <w:t xml:space="preserve"> bajo solo pueden llenar los reportes de desapariciones. </w:t>
+            </w:r>
+          </w:p>
+          <w:p>
+            <w:pPr>
+              <w:pStyle w:val="NoSpacing"/>
+              <w:jc w:val="both"/>
+            </w:pPr>
+          </w:p>
+          <w:p>
+            <w:pPr>
+              <w:pStyle w:val="NoSpacing"/>
+              <w:jc w:val="both"/>
+            </w:pPr>
+            <w:r>
+              <w:t>Los oficiales con rangos intermedios pueden cerrar casos o marcarlos como encontrados.</w:t>
+            </w:r>
+          </w:p>
+          <w:p>
+            <w:pPr>
+              <w:pStyle w:val="NoSpacing"/>
+              <w:jc w:val="both"/>
+            </w:pPr>
           </w:p>
         </w:tc>
         <w:tc>
@@ -464,11 +477,7 @@
               <w:jc w:val="both"/>
             </w:pPr>
             <w:r>
-              <w:t xml:space="preserve">Grupos de usuarios con diferentes roles y permisos </w:t>
-            </w:r>
-            <w:r>
-              <w:lastRenderedPageBreak/>
-              <w:t>dentro del sistema para acceder a los módulos y acciones permitidas dependiendo del mismo.</w:t>
+              <w:t>Grupos de usuarios con diferentes roles y permisos dentro del sistema para acceder a los módulos y acciones permitidas dependiendo del mismo.</w:t>
             </w:r>
           </w:p>
           <w:p>
@@ -537,32 +546,8 @@
               <w:pStyle w:val="NoSpacing"/>
               <w:jc w:val="both"/>
             </w:pPr>
-          </w:p>
-          <w:p>
-            <w:pPr>
-              <w:pStyle w:val="NoSpacing"/>
-              <w:jc w:val="both"/>
-            </w:pPr>
-          </w:p>
-          <w:p>
-            <w:pPr>
-              <w:pStyle w:val="NoSpacing"/>
-              <w:jc w:val="both"/>
-            </w:pPr>
-          </w:p>
-          <w:p>
-            <w:pPr>
-              <w:pStyle w:val="NoSpacing"/>
-              <w:jc w:val="both"/>
-            </w:pPr>
-          </w:p>
-          <w:p>
-            <w:pPr>
-              <w:pStyle w:val="NoSpacing"/>
-              <w:jc w:val="both"/>
-            </w:pPr>
-            <w:r>
-              <w:t>¿Qué acciones realiza cada uno de los miembros o clientes dentro de la institución?</w:t>
+            <w:r>
+              <w:t>¿Cuáles acciones realizan tanto las personas que reportan las desapariciones, las secretarias que toman el reporte, los oficiales de rango bajo y aquellos con rangos intermedios o altos?</w:t>
             </w:r>
           </w:p>
           <w:p>
@@ -588,80 +573,59 @@
               <w:jc w:val="both"/>
             </w:pPr>
             <w:r>
-              <w:t>Bueno…</w:t>
-            </w:r>
-          </w:p>
-          <w:p>
-            <w:pPr>
-              <w:pStyle w:val="NoSpacing"/>
-              <w:jc w:val="both"/>
-            </w:pPr>
-          </w:p>
-          <w:p>
-            <w:pPr>
-              <w:pStyle w:val="NoSpacing"/>
-              <w:jc w:val="both"/>
-            </w:pPr>
-            <w:r>
-              <w:t>Los estudiantes consultan los cursos activos y ven cupos disponibles, se anotan en listas de espera luego son inscritos en los cursos con cupos disponibles, realizan pagos de mensualidad, compran libros, pagan recargo por mora, etc.</w:t>
-            </w:r>
-          </w:p>
-          <w:p>
-            <w:pPr>
-              <w:pStyle w:val="NoSpacing"/>
-              <w:jc w:val="both"/>
-            </w:pPr>
-          </w:p>
-          <w:p>
-            <w:pPr>
-              <w:pStyle w:val="NoSpacing"/>
-              <w:jc w:val="both"/>
-            </w:pPr>
-            <w:r>
-              <w:t>Los profesores dan clases, evalúan, ponen calificaciones.</w:t>
-            </w:r>
-          </w:p>
-          <w:p>
-            <w:pPr>
-              <w:pStyle w:val="NoSpacing"/>
-              <w:jc w:val="both"/>
-            </w:pPr>
-          </w:p>
-          <w:p>
-            <w:pPr>
-              <w:pStyle w:val="NoSpacing"/>
-              <w:jc w:val="both"/>
-            </w:pPr>
-            <w:r>
-              <w:t>Las secretarias registran pagos por inscripción, reinscripción, mensualidad, mora, compra de libros, inscriben estudiantes, asignan estudiantes a grupos, registran el inventario de los libros, registran ingresos de libros, ventas, etc.</w:t>
-            </w:r>
-          </w:p>
-          <w:p>
-            <w:pPr>
-              <w:pStyle w:val="NoSpacing"/>
-              <w:jc w:val="both"/>
-            </w:pPr>
-          </w:p>
-          <w:p>
-            <w:pPr>
-              <w:pStyle w:val="NoSpacing"/>
-              <w:jc w:val="both"/>
-            </w:pPr>
-            <w:r>
-              <w:t>El director puede realizar cualquiera de las acciones antes mencionadas, asigna grupos a los profesores, realiza la evaluación de desempeño</w:t>
-            </w:r>
-            <w:r>
-              <w:t xml:space="preserve"> </w:t>
-            </w:r>
-            <w:r>
-              <w:t>y asigna bonificaciones al sueldo de cada empleado en base a esto.</w:t>
-            </w:r>
-          </w:p>
-          <w:p>
-            <w:pPr>
-              <w:pStyle w:val="NoSpacing"/>
-              <w:jc w:val="both"/>
-            </w:pPr>
+              <w:t>Las personas reportan casos de desapariciones.</w:t>
+            </w:r>
+          </w:p>
+          <w:p>
+            <w:pPr>
+              <w:pStyle w:val="NoSpacing"/>
+              <w:jc w:val="both"/>
+            </w:pPr>
+          </w:p>
+          <w:p>
+            <w:pPr>
+              <w:pStyle w:val="NoSpacing"/>
+              <w:jc w:val="both"/>
+            </w:pPr>
+            <w:r>
+              <w:t xml:space="preserve">Las secretarias y los oficiales de rangos inferiores toman el reporte y lo ingresan en el sistema, además tienen acceso a visualizar los reportes realizados con </w:t>
+            </w:r>
+            <w:r>
+              <w:t>anterioridad.</w:t>
+            </w:r>
+          </w:p>
+          <w:p>
+            <w:pPr>
+              <w:pStyle w:val="NoSpacing"/>
+              <w:jc w:val="both"/>
+            </w:pPr>
+          </w:p>
+          <w:p>
+            <w:pPr>
+              <w:pStyle w:val="NoSpacing"/>
+              <w:jc w:val="both"/>
+            </w:pPr>
+            <w:r>
+              <w:t>Los oficiales de rangos intermedios</w:t>
+            </w:r>
+            <w:r>
+              <w:t xml:space="preserve"> deben poder ver los reportes hechos por las personas, realizar modificaciones a los registros ya existentes, y hacer nuevos reportes.</w:t>
+            </w:r>
+          </w:p>
+          <w:p>
+            <w:pPr>
+              <w:pStyle w:val="NoSpacing"/>
+              <w:jc w:val="both"/>
+            </w:pPr>
+          </w:p>
+          <w:p>
+            <w:pPr>
+              <w:pStyle w:val="NoSpacing"/>
+              <w:jc w:val="both"/>
+            </w:pPr>
+            <w:r>
+              <w:t>Los oficiales de rangos superiores deben poder ver reportes realizados, modificar reportes existentes, hacer nuevos reportes y eliminar reportes existentes.</w:t>
+            </w:r>
           </w:p>
         </w:tc>
         <w:tc>
@@ -678,118 +642,243 @@
             <w:pPr>
               <w:pStyle w:val="NoSpacing"/>
               <w:jc w:val="both"/>
-            </w:pPr>
-          </w:p>
-          <w:p>
-            <w:pPr>
-              <w:pStyle w:val="NoSpacing"/>
-              <w:jc w:val="both"/>
-            </w:pPr>
-          </w:p>
-          <w:p>
-            <w:pPr>
-              <w:pStyle w:val="NoSpacing"/>
-              <w:jc w:val="both"/>
-            </w:pPr>
-          </w:p>
-          <w:p>
-            <w:pPr>
-              <w:pStyle w:val="NoSpacing"/>
-              <w:jc w:val="both"/>
-            </w:pPr>
-          </w:p>
-          <w:p>
-            <w:pPr>
-              <w:pStyle w:val="NoSpacing"/>
-              <w:jc w:val="both"/>
-            </w:pPr>
-          </w:p>
-          <w:p>
-            <w:pPr>
-              <w:pStyle w:val="NoSpacing"/>
-              <w:jc w:val="both"/>
-            </w:pPr>
-          </w:p>
-          <w:p>
-            <w:pPr>
-              <w:pStyle w:val="NoSpacing"/>
-              <w:jc w:val="both"/>
-            </w:pPr>
-          </w:p>
-          <w:p>
-            <w:pPr>
-              <w:pStyle w:val="NoSpacing"/>
-              <w:jc w:val="both"/>
-            </w:pPr>
-          </w:p>
-          <w:p>
-            <w:pPr>
-              <w:pStyle w:val="NoSpacing"/>
-              <w:jc w:val="both"/>
-            </w:pPr>
-          </w:p>
-          <w:p>
-            <w:pPr>
-              <w:pStyle w:val="NoSpacing"/>
-              <w:jc w:val="both"/>
-            </w:pPr>
-            <w:r>
-              <w:t>gestiones estudiantes.</w:t>
-            </w:r>
-          </w:p>
-          <w:p>
-            <w:pPr>
-              <w:pStyle w:val="NoSpacing"/>
-              <w:jc w:val="both"/>
-            </w:pPr>
-            <w:r>
-              <w:t>gestión de grupos.</w:t>
-            </w:r>
-          </w:p>
-          <w:p>
-            <w:pPr>
-              <w:pStyle w:val="NoSpacing"/>
-              <w:jc w:val="both"/>
-            </w:pPr>
-            <w:r>
-              <w:t>Gestión de contabilidad.</w:t>
-            </w:r>
-          </w:p>
-          <w:p>
-            <w:pPr>
-              <w:pStyle w:val="NoSpacing"/>
-              <w:jc w:val="both"/>
-            </w:pPr>
-            <w:r>
-              <w:t>de inventario.</w:t>
-            </w:r>
-          </w:p>
-          <w:p>
-            <w:pPr>
-              <w:pStyle w:val="NoSpacing"/>
-              <w:jc w:val="both"/>
-            </w:pPr>
-            <w:r>
-              <w:t>Gestión de calificaciones.</w:t>
-            </w:r>
-          </w:p>
-          <w:p>
-            <w:pPr>
-              <w:pStyle w:val="NoSpacing"/>
-              <w:jc w:val="both"/>
-            </w:pPr>
-            <w:r>
-              <w:t>Gestión de nomina</w:t>
-            </w:r>
-          </w:p>
-          <w:p>
-            <w:pPr>
-              <w:pStyle w:val="NoSpacing"/>
-              <w:jc w:val="both"/>
-            </w:pPr>
-            <w:r>
-              <w:t>gestión de personal.</w:t>
-            </w:r>
+              <w:rPr>
+                <w:b/>
+                <w:bCs/>
+              </w:rPr>
+            </w:pPr>
+            <w:r>
+              <w:rPr>
+                <w:b/>
+                <w:bCs/>
+              </w:rPr>
+              <w:t>Grupos de usuarios:</w:t>
+            </w:r>
+          </w:p>
+          <w:p>
+            <w:pPr>
+              <w:pStyle w:val="NoSpacing"/>
+              <w:jc w:val="both"/>
+              <w:rPr>
+                <w:b/>
+                <w:bCs/>
+              </w:rPr>
+            </w:pPr>
+          </w:p>
+          <w:p>
+            <w:pPr>
+              <w:pStyle w:val="NoSpacing"/>
+              <w:jc w:val="both"/>
+              <w:rPr>
+                <w:b/>
+                <w:bCs/>
+              </w:rPr>
+            </w:pPr>
+            <w:r>
+              <w:rPr>
+                <w:b/>
+                <w:bCs/>
+              </w:rPr>
+              <w:t>Personas:</w:t>
+            </w:r>
+          </w:p>
+          <w:p>
+            <w:pPr>
+              <w:pStyle w:val="NoSpacing"/>
+              <w:jc w:val="both"/>
+            </w:pPr>
+            <w:r>
+              <w:t>Lectura</w:t>
+            </w:r>
+          </w:p>
+          <w:p>
+            <w:pPr>
+              <w:pStyle w:val="NoSpacing"/>
+              <w:jc w:val="both"/>
+            </w:pPr>
+          </w:p>
+          <w:p>
+            <w:pPr>
+              <w:pStyle w:val="NoSpacing"/>
+              <w:jc w:val="both"/>
+              <w:rPr>
+                <w:b/>
+                <w:bCs/>
+              </w:rPr>
+            </w:pPr>
+            <w:r>
+              <w:rPr>
+                <w:b/>
+                <w:bCs/>
+              </w:rPr>
+              <w:t>Secretarios(as)</w:t>
+            </w:r>
+            <w:r>
+              <w:rPr>
+                <w:b/>
+                <w:bCs/>
+              </w:rPr>
+              <w:t>,</w:t>
+            </w:r>
+          </w:p>
+          <w:p>
+            <w:pPr>
+              <w:pStyle w:val="NoSpacing"/>
+              <w:jc w:val="both"/>
+              <w:rPr>
+                <w:b/>
+                <w:bCs/>
+              </w:rPr>
+            </w:pPr>
+            <w:r>
+              <w:rPr>
+                <w:b/>
+                <w:bCs/>
+              </w:rPr>
+              <w:t>Oficiales Inferiores</w:t>
+            </w:r>
+            <w:r>
+              <w:rPr>
+                <w:b/>
+                <w:bCs/>
+              </w:rPr>
+              <w:t>:</w:t>
+            </w:r>
+          </w:p>
+          <w:p>
+            <w:pPr>
+              <w:pStyle w:val="NoSpacing"/>
+              <w:jc w:val="both"/>
+            </w:pPr>
+            <w:r>
+              <w:t>Lectura</w:t>
+            </w:r>
+          </w:p>
+          <w:p>
+            <w:pPr>
+              <w:pStyle w:val="NoSpacing"/>
+              <w:jc w:val="both"/>
+            </w:pPr>
+            <w:r>
+              <w:t>Creación</w:t>
+            </w:r>
+          </w:p>
+          <w:p>
+            <w:pPr>
+              <w:pStyle w:val="NoSpacing"/>
+              <w:jc w:val="both"/>
+            </w:pPr>
+          </w:p>
+          <w:p>
+            <w:pPr>
+              <w:pStyle w:val="NoSpacing"/>
+              <w:jc w:val="both"/>
+              <w:rPr>
+                <w:b/>
+                <w:bCs/>
+              </w:rPr>
+            </w:pPr>
+            <w:r>
+              <w:rPr>
+                <w:b/>
+                <w:bCs/>
+              </w:rPr>
+              <w:t>Oficiales Intermedios:</w:t>
+            </w:r>
+          </w:p>
+          <w:p>
+            <w:pPr>
+              <w:pStyle w:val="NoSpacing"/>
+              <w:jc w:val="both"/>
+            </w:pPr>
+            <w:r>
+              <w:t>Lectura</w:t>
+            </w:r>
+          </w:p>
+          <w:p>
+            <w:pPr>
+              <w:pStyle w:val="NoSpacing"/>
+              <w:jc w:val="both"/>
+            </w:pPr>
+            <w:r>
+              <w:t>Creación</w:t>
+            </w:r>
+          </w:p>
+          <w:p>
+            <w:pPr>
+              <w:pStyle w:val="NoSpacing"/>
+              <w:jc w:val="both"/>
+            </w:pPr>
+            <w:r>
+              <w:t>Escritura</w:t>
+            </w:r>
+          </w:p>
+          <w:p>
+            <w:pPr>
+              <w:pStyle w:val="NoSpacing"/>
+              <w:jc w:val="both"/>
+            </w:pPr>
+          </w:p>
+          <w:p>
+            <w:pPr>
+              <w:pStyle w:val="NoSpacing"/>
+              <w:jc w:val="both"/>
+            </w:pPr>
+            <w:r>
+              <w:rPr>
+                <w:b/>
+                <w:bCs/>
+              </w:rPr>
+              <w:t>Oficiales Superiores:</w:t>
+            </w:r>
+          </w:p>
+          <w:p>
+            <w:pPr>
+              <w:pStyle w:val="NoSpacing"/>
+              <w:jc w:val="both"/>
+            </w:pPr>
+            <w:r>
+              <w:t>Lectura</w:t>
+            </w:r>
+          </w:p>
+          <w:p>
+            <w:pPr>
+              <w:pStyle w:val="NoSpacing"/>
+              <w:jc w:val="both"/>
+            </w:pPr>
+            <w:r>
+              <w:t>Creación</w:t>
+            </w:r>
+          </w:p>
+          <w:p>
+            <w:pPr>
+              <w:pStyle w:val="NoSpacing"/>
+              <w:jc w:val="both"/>
+            </w:pPr>
+            <w:r>
+              <w:t>Escritura</w:t>
+            </w:r>
+          </w:p>
+          <w:p>
+            <w:pPr>
+              <w:pStyle w:val="NoSpacing"/>
+              <w:jc w:val="both"/>
+            </w:pPr>
+            <w:r>
+              <w:t>Eliminar</w:t>
+            </w:r>
+          </w:p>
+          <w:p>
+            <w:pPr>
+              <w:pStyle w:val="NoSpacing"/>
+              <w:jc w:val="both"/>
+            </w:pPr>
+          </w:p>
+          <w:p>
+            <w:pPr>
+              <w:pStyle w:val="NoSpacing"/>
+              <w:jc w:val="both"/>
+            </w:pPr>
           </w:p>
         </w:tc>
       </w:tr>
@@ -810,7 +899,22 @@
               <w:jc w:val="both"/>
             </w:pPr>
             <w:r>
-              <w:t>¿Realiza alguna conexión con algún ente del Estado durante su proceso de negocio como el pago de ITBIS, comprobación de RNC para las facturas con comprobantes fiscales?</w:t>
+              <w:t xml:space="preserve">¿Realiza </w:t>
+            </w:r>
+            <w:r>
+              <w:t>alguna acción</w:t>
+            </w:r>
+            <w:r>
+              <w:t xml:space="preserve"> que requiera el contacto </w:t>
+            </w:r>
+            <w:r>
+              <w:t xml:space="preserve">con algún ente del Estado durante su proceso de </w:t>
+            </w:r>
+            <w:r>
+              <w:t>reporte de desaparecidos</w:t>
+            </w:r>
+            <w:r>
+              <w:t>?</w:t>
             </w:r>
           </w:p>
           <w:p>
@@ -836,8 +940,14 @@
               <w:jc w:val="both"/>
             </w:pPr>
             <w:r>
-              <w:t>No.</w:t>
-            </w:r>
+              <w:t>Reportamos el caso a la Junta Central Electoral para obtener la cedula del desaparecido. Y en caso de que nos la proporcionen hacemos una validación de su legitimidad.</w:t>
+            </w:r>
+          </w:p>
+          <w:p>
+            <w:pPr>
+              <w:pStyle w:val="NoSpacing"/>
+              <w:jc w:val="both"/>
+            </w:pPr>
           </w:p>
         </w:tc>
         <w:tc>
@@ -850,6 +960,60 @@
               <w:jc w:val="both"/>
             </w:pPr>
           </w:p>
+          <w:p>
+            <w:pPr>
+              <w:pStyle w:val="NoSpacing"/>
+              <w:jc w:val="both"/>
+            </w:pPr>
+            <w:r>
+              <w:t>Integración</w:t>
+            </w:r>
+            <w:r>
+              <w:t xml:space="preserve"> con el API de la Junta Central Electoral.</w:t>
+            </w:r>
+          </w:p>
+          <w:p>
+            <w:pPr>
+              <w:pStyle w:val="NoSpacing"/>
+              <w:jc w:val="both"/>
+            </w:pPr>
+          </w:p>
+          <w:p>
+            <w:pPr>
+              <w:pStyle w:val="NoSpacing"/>
+              <w:jc w:val="both"/>
+            </w:pPr>
+            <w:r>
+              <w:t>Validación</w:t>
+            </w:r>
+            <w:r>
+              <w:t xml:space="preserve"> de Cedulas.</w:t>
+            </w:r>
+          </w:p>
+          <w:p>
+            <w:pPr>
+              <w:pStyle w:val="NoSpacing"/>
+              <w:jc w:val="both"/>
+            </w:pPr>
+          </w:p>
+          <w:p>
+            <w:pPr>
+              <w:pStyle w:val="NoSpacing"/>
+              <w:jc w:val="both"/>
+            </w:pPr>
+            <w:r>
+              <w:t>Búsqueda</w:t>
+            </w:r>
+            <w:r>
+              <w:t xml:space="preserve"> de Numero de Cedula a través de datos personales.</w:t>
+            </w:r>
+          </w:p>
+          <w:p>
+            <w:pPr>
+              <w:pStyle w:val="NoSpacing"/>
+              <w:jc w:val="both"/>
+            </w:pPr>
+          </w:p>
         </w:tc>
       </w:tr>
     </w:tbl>
@@ -857,6 +1021,1086 @@
       <w:pPr>
         <w:pStyle w:val="NoSpacing"/>
       </w:pPr>
+    </w:p>
+    <w:p>
+      <w:r>
+        <w:br w:type="page"/>
+      </w:r>
+    </w:p>
+    <w:p>
+      <w:pPr>
+        <w:pStyle w:val="Heading1"/>
+      </w:pPr>
+      <w:r>
+        <w:lastRenderedPageBreak/>
+        <w:t>Conclusiones de la observación y acompañamiento de los oficiales y empleados de destacamentos y oficinas de la Policía Nacional.</w:t>
+      </w:r>
+    </w:p>
+    <w:p/>
+    <w:p>
+      <w:pPr>
+        <w:jc w:val="both"/>
+      </w:pPr>
+      <w:r>
+        <w:t>Luego de realizado un proceso de acompañamiento en algunos recintos y oficinas del Ministerio Publico y la policía nacional en aras de levantar informacion y puntos de valor para conocer los retos, problemas y necesidades que tiene tanto el personal como las personas que hacen los reportes se destaca lo siguiente:</w:t>
+      </w:r>
+    </w:p>
+    <w:p>
+      <w:pPr>
+        <w:pStyle w:val="ListParagraph"/>
+        <w:numPr>
+          <w:ilvl w:val="0"/>
+          <w:numId w:val="2"/>
+        </w:numPr>
+        <w:jc w:val="both"/>
+      </w:pPr>
+      <w:r>
+        <w:t xml:space="preserve">Se observan largas filas de personas tratando de ser </w:t>
+      </w:r>
+      <w:r>
+        <w:t>atendidas</w:t>
+      </w:r>
+      <w:r>
+        <w:t xml:space="preserve">. Denotando </w:t>
+      </w:r>
+      <w:r>
+        <w:t>sobrecarga de trabajo y falta de abasto de parte del personal.</w:t>
+      </w:r>
+    </w:p>
+    <w:p>
+      <w:pPr>
+        <w:pStyle w:val="ListParagraph"/>
+        <w:numPr>
+          <w:ilvl w:val="0"/>
+          <w:numId w:val="2"/>
+        </w:numPr>
+        <w:jc w:val="both"/>
+      </w:pPr>
+      <w:r>
+        <w:t>Varias personas se vieron quejándose de que no fueron atendidas correctamente y que no están seguras si el reporte se hizo correctamente.</w:t>
+      </w:r>
+    </w:p>
+    <w:p>
+      <w:pPr>
+        <w:pStyle w:val="ListParagraph"/>
+        <w:numPr>
+          <w:ilvl w:val="0"/>
+          <w:numId w:val="2"/>
+        </w:numPr>
+        <w:jc w:val="both"/>
+      </w:pPr>
+      <w:r>
+        <w:t>Las personas que realizan las denuncias no tienen una manera de conocer el progreso de los casos que reportan almenos que acudan o llamen al destacamento. Muchas veces no pueden ser atendidos debido a la gran cantidad de personas que hay en el recinto.</w:t>
+      </w:r>
+    </w:p>
+    <w:p>
+      <w:pPr>
+        <w:pStyle w:val="ListParagraph"/>
+        <w:numPr>
+          <w:ilvl w:val="0"/>
+          <w:numId w:val="2"/>
+        </w:numPr>
+        <w:jc w:val="both"/>
+      </w:pPr>
+      <w:r>
+        <w:t>Para comprobar el estado de un caso reportado el personal o los oficiales deben buscar manualmente entre todos los casos que han sido reportados demorando significativamente el tiempo que toma el proceso.</w:t>
+      </w:r>
+    </w:p>
+    <w:p>
+      <w:pPr>
+        <w:pStyle w:val="ListParagraph"/>
+        <w:numPr>
+          <w:ilvl w:val="0"/>
+          <w:numId w:val="2"/>
+        </w:numPr>
+        <w:jc w:val="both"/>
+      </w:pPr>
+      <w:r>
+        <w:t xml:space="preserve">El proceso de validación de la cedula proporcionada con </w:t>
+      </w:r>
+      <w:r>
+        <w:t>la Junta Central Electoral puede tomar hasta dos días lo que añade mucho tiempo al proceso.</w:t>
+      </w:r>
+    </w:p>
+    <w:p>
+      <w:pPr>
+        <w:jc w:val="both"/>
+      </w:pPr>
+      <w:r>
+        <w:t>En ese sentido se concluye que el sistema debe brindar las siguientes características que aborden los retos, problemas y necesidades levantadas anteriormente:</w:t>
+      </w:r>
+    </w:p>
+    <w:p>
+      <w:pPr>
+        <w:pStyle w:val="ListParagraph"/>
+        <w:numPr>
+          <w:ilvl w:val="0"/>
+          <w:numId w:val="3"/>
+        </w:numPr>
+        <w:jc w:val="both"/>
+      </w:pPr>
+      <w:r>
+        <w:t xml:space="preserve">El sistema debe brindar una manera de realizar reportes a través de internet desde el lugar donde se encuentren las personas sin necesidad de acudir físicamente al destacamento o alguna oficina de la </w:t>
+      </w:r>
+      <w:r>
+        <w:t>Policía</w:t>
+      </w:r>
+      <w:r>
+        <w:t xml:space="preserve"> Nacional o el Ministerio Publico.</w:t>
+      </w:r>
+    </w:p>
+    <w:p>
+      <w:pPr>
+        <w:pStyle w:val="ListParagraph"/>
+        <w:numPr>
+          <w:ilvl w:val="0"/>
+          <w:numId w:val="3"/>
+        </w:numPr>
+        <w:jc w:val="both"/>
+      </w:pPr>
+      <w:r>
+        <w:t>El sistema debe brindar la capacidad a las personas de consultar el estado y la informacion del reporte en tiempo real con su cedula.</w:t>
+      </w:r>
+    </w:p>
+    <w:p>
+      <w:pPr>
+        <w:pStyle w:val="ListParagraph"/>
+        <w:numPr>
+          <w:ilvl w:val="0"/>
+          <w:numId w:val="3"/>
+        </w:numPr>
+        <w:jc w:val="both"/>
+      </w:pPr>
+      <w:r>
+        <w:t>El sistema debe brindar la capacidad de ser integrado con la Junta Central Electoral consumiendo un API que permita hacer la validación de la cedula automáticamente.</w:t>
+      </w:r>
+    </w:p>
+    <w:p/>
+    <w:p>
+      <w:r>
+        <w:br w:type="page"/>
+      </w:r>
+    </w:p>
+    <w:p>
+      <w:pPr>
+        <w:pStyle w:val="NoSpacing"/>
+        <w:jc w:val="right"/>
+      </w:pPr>
+      <w:r>
+        <w:lastRenderedPageBreak/>
+        <w:t>Santo Domingo de Guzmán</w:t>
+      </w:r>
+      <w:r>
+        <w:t xml:space="preserve">, </w:t>
+      </w:r>
+      <w:r>
+        <w:t xml:space="preserve">Distrito Nacional 11 de abril </w:t>
+      </w:r>
+      <w:r>
+        <w:t>del 2020</w:t>
+      </w:r>
+    </w:p>
+    <w:p>
+      <w:pPr>
+        <w:pStyle w:val="NoSpacing"/>
+        <w:jc w:val="both"/>
+      </w:pPr>
+    </w:p>
+    <w:p>
+      <w:pPr>
+        <w:pStyle w:val="NoSpacing"/>
+        <w:jc w:val="both"/>
+      </w:pPr>
+      <w:r>
+        <w:t>Ingeniero(a)</w:t>
+      </w:r>
+      <w:r>
+        <w:t>:</w:t>
+      </w:r>
+    </w:p>
+    <w:p>
+      <w:pPr>
+        <w:pStyle w:val="NoSpacing"/>
+        <w:jc w:val="both"/>
+      </w:pPr>
+    </w:p>
+    <w:p>
+      <w:pPr>
+        <w:pStyle w:val="NoSpacing"/>
+        <w:ind w:left="720"/>
+        <w:jc w:val="both"/>
+      </w:pPr>
+      <w:r>
+        <w:t>Ney Aldrin Bautista Almonte</w:t>
+      </w:r>
+      <w:r>
+        <w:t>,</w:t>
+      </w:r>
+    </w:p>
+    <w:p>
+      <w:pPr>
+        <w:pStyle w:val="NoSpacing"/>
+        <w:ind w:firstLine="708"/>
+        <w:jc w:val="both"/>
+      </w:pPr>
+      <w:r>
+        <w:t>Mayor General, P.N.</w:t>
+      </w:r>
+    </w:p>
+    <w:p>
+      <w:pPr>
+        <w:pStyle w:val="NoSpacing"/>
+        <w:ind w:firstLine="708"/>
+        <w:jc w:val="both"/>
+      </w:pPr>
+      <w:r>
+        <w:t>Director General de la Policía Nacional</w:t>
+      </w:r>
+    </w:p>
+    <w:p>
+      <w:pPr>
+        <w:pStyle w:val="NoSpacing"/>
+        <w:jc w:val="both"/>
+      </w:pPr>
+    </w:p>
+    <w:p>
+      <w:pPr>
+        <w:pStyle w:val="NoSpacing"/>
+        <w:jc w:val="both"/>
+      </w:pPr>
+      <w:r>
+        <w:t>Estimado:</w:t>
+      </w:r>
+    </w:p>
+    <w:p>
+      <w:pPr>
+        <w:pStyle w:val="NoSpacing"/>
+        <w:jc w:val="both"/>
+      </w:pPr>
+    </w:p>
+    <w:p>
+      <w:pPr>
+        <w:pStyle w:val="NoSpacing"/>
+        <w:jc w:val="both"/>
+      </w:pPr>
+      <w:r>
+        <w:t>La presente</w:t>
+      </w:r>
+      <w:r>
+        <w:t xml:space="preserve"> deja plasmado</w:t>
+      </w:r>
+      <w:r>
+        <w:t xml:space="preserve"> los términos convenidos y la naturaleza de los servicios que se llevaran a cabo </w:t>
+      </w:r>
+      <w:r>
+        <w:t xml:space="preserve">para el desarrollo de un </w:t>
+      </w:r>
+      <w:r>
+        <w:rPr>
+          <w:b/>
+          <w:bCs/>
+        </w:rPr>
+        <w:t xml:space="preserve">Sistema de Reconocimiento Facial y </w:t>
+      </w:r>
+      <w:r>
+        <w:rPr>
+          <w:b/>
+          <w:bCs/>
+        </w:rPr>
+        <w:t>Búsqueda</w:t>
+      </w:r>
+      <w:r>
+        <w:rPr>
+          <w:b/>
+          <w:bCs/>
+        </w:rPr>
+        <w:t xml:space="preserve"> de Personas Desaparecidas</w:t>
+      </w:r>
+      <w:r>
+        <w:t xml:space="preserve"> a ser entregado a su institución.</w:t>
+      </w:r>
+    </w:p>
+    <w:p>
+      <w:pPr>
+        <w:pStyle w:val="NoSpacing"/>
+        <w:jc w:val="both"/>
+      </w:pPr>
+    </w:p>
+    <w:p>
+      <w:pPr>
+        <w:pStyle w:val="NoSpacing"/>
+        <w:jc w:val="both"/>
+      </w:pPr>
+      <w:r>
+        <w:t xml:space="preserve">Para el efecto </w:t>
+      </w:r>
+      <w:r>
+        <w:t xml:space="preserve">de la presente </w:t>
+      </w:r>
+      <w:r>
+        <w:rPr>
+          <w:b/>
+          <w:bCs/>
+        </w:rPr>
+        <w:t>Cadara Software Development Inc.</w:t>
+      </w:r>
+      <w:r>
+        <w:t xml:space="preserve"> </w:t>
+      </w:r>
+      <w:r>
+        <w:t>será</w:t>
+      </w:r>
+      <w:r>
+        <w:t xml:space="preserve"> referenciada en lo adelante como la </w:t>
+      </w:r>
+      <w:r>
+        <w:rPr>
+          <w:b/>
+          <w:bCs/>
+        </w:rPr>
+        <w:t>empresa</w:t>
+      </w:r>
+      <w:r>
+        <w:t xml:space="preserve">. </w:t>
+      </w:r>
+      <w:r>
+        <w:t>Así</w:t>
+      </w:r>
+      <w:r>
+        <w:t xml:space="preserve"> mismo la </w:t>
+      </w:r>
+      <w:r>
+        <w:rPr>
+          <w:b/>
+          <w:bCs/>
+        </w:rPr>
+        <w:t>Policía</w:t>
+      </w:r>
+      <w:r>
+        <w:rPr>
+          <w:b/>
+          <w:bCs/>
+        </w:rPr>
+        <w:t xml:space="preserve"> Nacional</w:t>
+      </w:r>
+      <w:r>
+        <w:t xml:space="preserve"> representada en la persona del </w:t>
+      </w:r>
+      <w:r>
+        <w:rPr>
+          <w:b/>
+          <w:bCs/>
+        </w:rPr>
+        <w:t>Mayor General Ney Aldrin Bautista Almonte</w:t>
+      </w:r>
+      <w:r>
+        <w:t xml:space="preserve"> </w:t>
+      </w:r>
+      <w:r>
+        <w:t>será</w:t>
+      </w:r>
+      <w:r>
+        <w:t xml:space="preserve"> referenciada en lo adelante como el </w:t>
+      </w:r>
+      <w:r>
+        <w:rPr>
+          <w:b/>
+          <w:bCs/>
+        </w:rPr>
+        <w:t>cliente.</w:t>
+      </w:r>
+    </w:p>
+    <w:p>
+      <w:pPr>
+        <w:pStyle w:val="NoSpacing"/>
+        <w:jc w:val="both"/>
+      </w:pPr>
+    </w:p>
+    <w:p>
+      <w:pPr>
+        <w:pStyle w:val="NoSpacing"/>
+        <w:jc w:val="both"/>
+      </w:pPr>
+      <w:r>
+        <w:t xml:space="preserve">En ese orden, </w:t>
+      </w:r>
+      <w:r>
+        <w:t>las partes firmantes acuerdan lo siguiente</w:t>
+      </w:r>
+      <w:r>
+        <w:t>:</w:t>
+      </w:r>
+    </w:p>
+    <w:p>
+      <w:pPr>
+        <w:pStyle w:val="NoSpacing"/>
+        <w:jc w:val="both"/>
+      </w:pPr>
+    </w:p>
+    <w:p>
+      <w:pPr>
+        <w:pStyle w:val="NoSpacing"/>
+        <w:numPr>
+          <w:ilvl w:val="0"/>
+          <w:numId w:val="4"/>
+        </w:numPr>
+        <w:jc w:val="both"/>
+      </w:pPr>
+      <w:r>
+        <w:t xml:space="preserve">Este convenio será vigente por un periodo de </w:t>
+      </w:r>
+      <w:r>
+        <w:t>2</w:t>
+      </w:r>
+      <w:r>
+        <w:t xml:space="preserve"> meses, iniciándose el </w:t>
+      </w:r>
+      <w:r>
+        <w:t>30</w:t>
+      </w:r>
+      <w:r>
+        <w:t xml:space="preserve"> de </w:t>
+      </w:r>
+      <w:r>
+        <w:t xml:space="preserve">septiembre </w:t>
+      </w:r>
+      <w:r>
+        <w:t xml:space="preserve">del </w:t>
+      </w:r>
+      <w:r>
+        <w:t>2019 y concluyendo el 22 de noviembre del mismo año</w:t>
+      </w:r>
+      <w:r>
+        <w:t>. Ninguna de las partes podrá terminar este contrato antes de (</w:t>
+      </w:r>
+      <w:r>
+        <w:t>30</w:t>
+      </w:r>
+      <w:r>
+        <w:t>) días de entregar el aviso por escrito correspondiente a la contraparte.</w:t>
+      </w:r>
+    </w:p>
+    <w:p>
+      <w:pPr>
+        <w:pStyle w:val="NoSpacing"/>
+        <w:jc w:val="both"/>
+      </w:pPr>
+    </w:p>
+    <w:p>
+      <w:pPr>
+        <w:pStyle w:val="NoSpacing"/>
+        <w:numPr>
+          <w:ilvl w:val="0"/>
+          <w:numId w:val="4"/>
+        </w:numPr>
+        <w:jc w:val="both"/>
+      </w:pPr>
+      <w:r>
+        <w:t xml:space="preserve">En el caso de que se termine el contrato o el proceso, </w:t>
+      </w:r>
+      <w:r>
+        <w:t xml:space="preserve">la </w:t>
+      </w:r>
+      <w:r>
+        <w:rPr>
+          <w:b/>
+          <w:bCs/>
+        </w:rPr>
+        <w:t>empresa</w:t>
+      </w:r>
+      <w:r>
+        <w:t xml:space="preserve"> será compensada </w:t>
+      </w:r>
+      <w:r>
+        <w:t xml:space="preserve">por </w:t>
+      </w:r>
+      <w:r>
+        <w:t xml:space="preserve">parte del </w:t>
+      </w:r>
+      <w:r>
+        <w:rPr>
+          <w:b/>
+          <w:bCs/>
+        </w:rPr>
+        <w:t xml:space="preserve">cliente </w:t>
+      </w:r>
+      <w:r>
+        <w:t xml:space="preserve">por </w:t>
+      </w:r>
+      <w:r>
+        <w:t>aquellos servicios que sean prestados hasta la fecha de la finalización.</w:t>
+      </w:r>
+    </w:p>
+    <w:p>
+      <w:pPr>
+        <w:pStyle w:val="ListParagraph"/>
+        <w:jc w:val="both"/>
+      </w:pPr>
+    </w:p>
+    <w:p>
+      <w:pPr>
+        <w:pStyle w:val="NoSpacing"/>
+        <w:numPr>
+          <w:ilvl w:val="0"/>
+          <w:numId w:val="4"/>
+        </w:numPr>
+        <w:jc w:val="both"/>
+      </w:pPr>
+      <w:r>
+        <w:t>El producto final será una aplicación Web Desarrollada en Python sobre Odoo ERP como framework de gestión de recursos empresariales.</w:t>
+      </w:r>
+    </w:p>
+    <w:p>
+      <w:pPr>
+        <w:pStyle w:val="ListParagraph"/>
+        <w:jc w:val="both"/>
+      </w:pPr>
+    </w:p>
+    <w:p>
+      <w:pPr>
+        <w:pStyle w:val="NoSpacing"/>
+        <w:numPr>
+          <w:ilvl w:val="0"/>
+          <w:numId w:val="4"/>
+        </w:numPr>
+        <w:jc w:val="both"/>
+      </w:pPr>
+      <w:r>
+        <w:t xml:space="preserve">El producto final entregado al </w:t>
+      </w:r>
+      <w:r>
+        <w:rPr>
+          <w:b/>
+          <w:bCs/>
+        </w:rPr>
+        <w:t xml:space="preserve">cliente </w:t>
+      </w:r>
+      <w:r>
+        <w:t>solo incluirá el software funcional.</w:t>
+      </w:r>
+    </w:p>
+    <w:p>
+      <w:pPr>
+        <w:pStyle w:val="ListParagraph"/>
+        <w:jc w:val="both"/>
+      </w:pPr>
+    </w:p>
+    <w:p>
+      <w:pPr>
+        <w:pStyle w:val="NoSpacing"/>
+        <w:numPr>
+          <w:ilvl w:val="0"/>
+          <w:numId w:val="4"/>
+        </w:numPr>
+        <w:jc w:val="both"/>
+      </w:pPr>
+      <w:r>
+        <w:t xml:space="preserve">El código fuente desarrollado por la </w:t>
+      </w:r>
+      <w:r>
+        <w:rPr>
+          <w:b/>
+          <w:bCs/>
+        </w:rPr>
+        <w:t>empresa</w:t>
+      </w:r>
+      <w:r>
+        <w:t xml:space="preserve"> </w:t>
+      </w:r>
+      <w:r>
+        <w:t>excluyendo</w:t>
+      </w:r>
+      <w:r>
+        <w:t xml:space="preserve"> tecnologías externas utilizadas </w:t>
+      </w:r>
+      <w:r>
+        <w:t>será</w:t>
+      </w:r>
+      <w:r>
+        <w:t xml:space="preserve"> de propiedad exclusiva de la misma.</w:t>
+      </w:r>
+    </w:p>
+    <w:p>
+      <w:pPr>
+        <w:pStyle w:val="ListParagraph"/>
+        <w:jc w:val="both"/>
+      </w:pPr>
+    </w:p>
+    <w:p>
+      <w:pPr>
+        <w:pStyle w:val="NoSpacing"/>
+        <w:numPr>
+          <w:ilvl w:val="0"/>
+          <w:numId w:val="4"/>
+        </w:numPr>
+        <w:jc w:val="both"/>
+      </w:pPr>
+      <w:r>
+        <w:t xml:space="preserve">La </w:t>
+      </w:r>
+      <w:r>
+        <w:rPr>
+          <w:b/>
+          <w:bCs/>
+        </w:rPr>
+        <w:t>empresa</w:t>
+      </w:r>
+      <w:r>
+        <w:t xml:space="preserve"> se compromete a dar un seguimiento y mantenimiento de todas las fallas o malfuncionamientos que pueda generar tanto el software desarrollado como el hosting.</w:t>
+      </w:r>
+    </w:p>
+    <w:p>
+      <w:pPr>
+        <w:pStyle w:val="ListParagraph"/>
+        <w:jc w:val="both"/>
+      </w:pPr>
+    </w:p>
+    <w:p>
+      <w:pPr>
+        <w:pStyle w:val="NoSpacing"/>
+        <w:numPr>
+          <w:ilvl w:val="0"/>
+          <w:numId w:val="4"/>
+        </w:numPr>
+        <w:jc w:val="both"/>
+      </w:pPr>
+      <w:r>
+        <w:t>La aplicación contara con la funcionalidad de registros de usuarios y validación de credenciales para acceder a la misma.</w:t>
+      </w:r>
+    </w:p>
+    <w:p>
+      <w:pPr>
+        <w:pStyle w:val="ListParagraph"/>
+        <w:jc w:val="both"/>
+      </w:pPr>
+    </w:p>
+    <w:p>
+      <w:pPr>
+        <w:pStyle w:val="NoSpacing"/>
+        <w:numPr>
+          <w:ilvl w:val="0"/>
+          <w:numId w:val="4"/>
+        </w:numPr>
+        <w:jc w:val="both"/>
+      </w:pPr>
+      <w:r>
+        <w:lastRenderedPageBreak/>
+        <w:t>La aplicación contara con un formulario que permita ingresar casos de personas desaparecidas.</w:t>
+      </w:r>
+    </w:p>
+    <w:p>
+      <w:pPr>
+        <w:pStyle w:val="ListParagraph"/>
+        <w:jc w:val="both"/>
+      </w:pPr>
+    </w:p>
+    <w:p>
+      <w:pPr>
+        <w:pStyle w:val="NoSpacing"/>
+        <w:numPr>
+          <w:ilvl w:val="0"/>
+          <w:numId w:val="4"/>
+        </w:numPr>
+        <w:jc w:val="both"/>
+      </w:pPr>
+      <w:r>
+        <w:t>La aplicación contara con la funcionalidad de hacer una búsqueda en la base de datos de rostros a partir de la foto reportada como desaparecida valiéndose de un algoritmo de reconocimiento facial para el mismo efecto.</w:t>
+      </w:r>
+    </w:p>
+    <w:p>
+      <w:pPr>
+        <w:pStyle w:val="ListParagraph"/>
+        <w:jc w:val="both"/>
+      </w:pPr>
+    </w:p>
+    <w:p>
+      <w:pPr>
+        <w:pStyle w:val="NoSpacing"/>
+        <w:numPr>
+          <w:ilvl w:val="0"/>
+          <w:numId w:val="4"/>
+        </w:numPr>
+        <w:jc w:val="both"/>
+      </w:pPr>
+      <w:r>
+        <w:t>La aplicación contara con la habilidad de conectarse a cámaras de negocios y de vigilancia para alimentar su base de datos.</w:t>
+      </w:r>
+    </w:p>
+    <w:p>
+      <w:pPr>
+        <w:pStyle w:val="ListParagraph"/>
+        <w:jc w:val="both"/>
+      </w:pPr>
+    </w:p>
+    <w:p>
+      <w:pPr>
+        <w:pStyle w:val="NoSpacing"/>
+        <w:numPr>
+          <w:ilvl w:val="0"/>
+          <w:numId w:val="4"/>
+        </w:numPr>
+        <w:jc w:val="both"/>
+      </w:pPr>
+      <w:r>
+        <w:t xml:space="preserve">La aplicación permitirá el registro, modificación, visualización y eliminación de casos de personas desaparecidas. </w:t>
+      </w:r>
+      <w:r>
+        <w:t>Así</w:t>
+      </w:r>
+      <w:r>
+        <w:t xml:space="preserve"> como las funcionalidades de agrupar y filtrar los registros de los casos realizados.</w:t>
+      </w:r>
+    </w:p>
+    <w:p>
+      <w:pPr>
+        <w:pStyle w:val="ListParagraph"/>
+        <w:jc w:val="both"/>
+      </w:pPr>
+    </w:p>
+    <w:p>
+      <w:pPr>
+        <w:pStyle w:val="NoSpacing"/>
+        <w:numPr>
+          <w:ilvl w:val="0"/>
+          <w:numId w:val="4"/>
+        </w:numPr>
+        <w:jc w:val="both"/>
+      </w:pPr>
+      <w:r>
+        <w:t>La aplicación contara con grupos de seguridad que dividirán a los usuarios en base a sus roles y limitando de esta manera las acciones que pueden realizar dentro del aplicativo.</w:t>
+      </w:r>
+    </w:p>
+    <w:p>
+      <w:pPr>
+        <w:pStyle w:val="ListParagraph"/>
+        <w:jc w:val="both"/>
+      </w:pPr>
+    </w:p>
+    <w:p>
+      <w:pPr>
+        <w:pStyle w:val="NoSpacing"/>
+        <w:numPr>
+          <w:ilvl w:val="0"/>
+          <w:numId w:val="4"/>
+        </w:numPr>
+        <w:jc w:val="both"/>
+      </w:pPr>
+      <w:r>
+        <w:t>La aplicación será albergada en un servidor con hosting dinámico de Google Cloud Build. De manera que los recursos asignados al mismos se adaptaran a la demanda y el tráfico de usuarios.</w:t>
+      </w:r>
+    </w:p>
+    <w:p>
+      <w:pPr>
+        <w:pStyle w:val="NoSpacing"/>
+        <w:ind w:left="360"/>
+        <w:jc w:val="both"/>
+      </w:pPr>
+    </w:p>
+    <w:p>
+      <w:pPr>
+        <w:pStyle w:val="NoSpacing"/>
+        <w:jc w:val="both"/>
+      </w:pPr>
+    </w:p>
+    <w:p>
+      <w:pPr>
+        <w:pStyle w:val="NoSpacing"/>
+        <w:numPr>
+          <w:ilvl w:val="0"/>
+          <w:numId w:val="4"/>
+        </w:numPr>
+        <w:jc w:val="both"/>
+      </w:pPr>
+      <w:r>
+        <w:t xml:space="preserve">La compensación por </w:t>
+      </w:r>
+      <w:r>
+        <w:t xml:space="preserve">los servicios brindados por la </w:t>
+      </w:r>
+      <w:r>
+        <w:rPr>
+          <w:b/>
+          <w:bCs/>
+        </w:rPr>
+        <w:t>empresa</w:t>
+      </w:r>
+      <w:r>
+        <w:t xml:space="preserve"> se compone de la siguiente manera:</w:t>
+      </w:r>
+    </w:p>
+    <w:p>
+      <w:pPr>
+        <w:pStyle w:val="NoSpacing"/>
+        <w:ind w:left="720"/>
+        <w:jc w:val="both"/>
+      </w:pPr>
+    </w:p>
+    <w:p>
+      <w:pPr>
+        <w:pStyle w:val="NoSpacing"/>
+        <w:numPr>
+          <w:ilvl w:val="0"/>
+          <w:numId w:val="5"/>
+        </w:numPr>
+        <w:jc w:val="both"/>
+      </w:pPr>
+      <w:r>
+        <w:t xml:space="preserve">El </w:t>
+      </w:r>
+      <w:r>
+        <w:rPr>
+          <w:b/>
+          <w:bCs/>
+        </w:rPr>
+        <w:t>cliente</w:t>
+      </w:r>
+      <w:r>
+        <w:t xml:space="preserve"> pagara la suma de RD$ 450,000 (cuatrocientos cincuenta mil pesos dominicanos) por concepto de desarrollo.</w:t>
+      </w:r>
+    </w:p>
+    <w:p>
+      <w:pPr>
+        <w:pStyle w:val="NoSpacing"/>
+        <w:numPr>
+          <w:ilvl w:val="0"/>
+          <w:numId w:val="5"/>
+        </w:numPr>
+        <w:jc w:val="both"/>
+      </w:pPr>
+      <w:r>
+        <w:t xml:space="preserve">El </w:t>
+      </w:r>
+      <w:r>
+        <w:rPr>
+          <w:b/>
+          <w:bCs/>
+        </w:rPr>
+        <w:t>cliente</w:t>
+      </w:r>
+      <w:r>
+        <w:t xml:space="preserve"> pagara en su totalidad los costes de hosting que sean generados mensualmente por la plataforma de Google Cloud Build.</w:t>
+      </w:r>
+    </w:p>
+    <w:p>
+      <w:pPr>
+        <w:pStyle w:val="NoSpacing"/>
+        <w:numPr>
+          <w:ilvl w:val="0"/>
+          <w:numId w:val="5"/>
+        </w:numPr>
+        <w:jc w:val="both"/>
+      </w:pPr>
+      <w:r>
+        <w:t xml:space="preserve">El </w:t>
+      </w:r>
+      <w:r>
+        <w:rPr>
+          <w:b/>
+          <w:bCs/>
+        </w:rPr>
+        <w:t>cliente</w:t>
+      </w:r>
+      <w:r>
+        <w:t xml:space="preserve"> pagara la suma de RD$ 25,000 (veinticinco mil pesos dominicanos) por concepto de mantenimiento y soporte técnico.</w:t>
+      </w:r>
+    </w:p>
+    <w:p>
+      <w:pPr>
+        <w:pStyle w:val="NoSpacing"/>
+        <w:ind w:left="1440"/>
+        <w:jc w:val="both"/>
+      </w:pPr>
+    </w:p>
+    <w:p>
+      <w:pPr>
+        <w:pStyle w:val="NoSpacing"/>
+        <w:jc w:val="both"/>
+      </w:pPr>
+      <w:r>
+        <w:t>Adjunto copia del contrato para su revisión y aprobación. Por favor firmar el original y devolverlo a esta oficina en el sobre adjunto.</w:t>
+      </w:r>
+    </w:p>
+    <w:p>
+      <w:pPr>
+        <w:pStyle w:val="NoSpacing"/>
+        <w:jc w:val="both"/>
+      </w:pPr>
+    </w:p>
+    <w:p>
+      <w:pPr>
+        <w:pStyle w:val="NoSpacing"/>
+        <w:jc w:val="both"/>
+      </w:pPr>
+      <w:r>
+        <w:t xml:space="preserve">Atentamente, </w:t>
+      </w:r>
+    </w:p>
+    <w:p>
+      <w:pPr>
+        <w:pStyle w:val="NoSpacing"/>
+        <w:jc w:val="right"/>
+      </w:pPr>
+      <w:r>
+        <w:t xml:space="preserve">Ing. </w:t>
+      </w:r>
+      <w:r>
+        <w:t xml:space="preserve">Carlos Ramirez </w:t>
+      </w:r>
+    </w:p>
+    <w:p>
+      <w:pPr>
+        <w:pStyle w:val="NoSpacing"/>
+        <w:jc w:val="right"/>
+      </w:pPr>
+      <w:r>
+        <w:t>Chief Solution Officer</w:t>
+      </w:r>
+    </w:p>
+    <w:p>
+      <w:pPr>
+        <w:pStyle w:val="NoSpacing"/>
+        <w:jc w:val="right"/>
+      </w:pPr>
+      <w:r>
+        <w:t xml:space="preserve">Cadara </w:t>
+      </w:r>
+      <w:r>
+        <w:t>Software Development Inc</w:t>
+      </w:r>
+      <w:r>
+        <w:t>.</w:t>
+      </w:r>
+    </w:p>
+    <w:p>
+      <w:r>
+        <w:br w:type="page"/>
+      </w:r>
+    </w:p>
+    <w:p>
+      <w:pPr>
+        <w:pStyle w:val="Heading1"/>
+      </w:pPr>
+      <w:r>
+        <w:lastRenderedPageBreak/>
+        <w:t>Tiempo Planeado</w:t>
+      </w:r>
+    </w:p>
+    <w:p/>
+    <w:p>
+      <w:r>
+        <w:t>La división del tiempo del proyecto queda realizada de la siguiente manera:</w:t>
+      </w:r>
+    </w:p>
+    <w:p/>
+    <w:p>
+      <w:r>
+        <w:rPr>
+          <w:noProof/>
+        </w:rPr>
+        <w:drawing>
+          <wp:inline distT="0" distB="0" distL="0" distR="0" wp14:anchorId="197149D8" wp14:editId="0E737311">
+            <wp:extent cx="5943600" cy="2160905"/>
+            <wp:effectExtent l="0" t="0" r="0" b="0"/>
+            <wp:docPr id="6" name="Picture 6"/>
+            <wp:cNvGraphicFramePr>
+              <a:graphicFrameLocks xmlns:a="http://schemas.openxmlformats.org/drawingml/2006/main" noChangeAspect="1"/>
+            </wp:cNvGraphicFramePr>
+            <a:graphic xmlns:a="http://schemas.openxmlformats.org/drawingml/2006/main">
+              <a:graphicData uri="http://schemas.openxmlformats.org/drawingml/2006/picture">
+                <pic:pic xmlns:pic="http://schemas.openxmlformats.org/drawingml/2006/picture">
+                  <pic:nvPicPr>
+                    <pic:cNvPr id="0" name="Picture 12"/>
+                    <pic:cNvPicPr>
+                      <a:picLocks noChangeAspect="1" noChangeArrowheads="1"/>
+                    </pic:cNvPicPr>
+                  </pic:nvPicPr>
+                  <pic:blipFill>
+                    <a:blip r:embed="rId5">
+                      <a:extLst>
+                        <a:ext uri="{28A0092B-C50C-407E-A947-70E740481C1C}">
+                          <a14:useLocalDpi xmlns:a14="http://schemas.microsoft.com/office/drawing/2010/main" val="0"/>
+                        </a:ext>
+                      </a:extLst>
+                    </a:blip>
+                    <a:srcRect/>
+                    <a:stretch>
+                      <a:fillRect/>
+                    </a:stretch>
+                  </pic:blipFill>
+                  <pic:spPr bwMode="auto">
+                    <a:xfrm>
+                      <a:off x="0" y="0"/>
+                      <a:ext cx="5943600" cy="2160905"/>
+                    </a:xfrm>
+                    <a:prstGeom prst="rect">
+                      <a:avLst/>
+                    </a:prstGeom>
+                    <a:noFill/>
+                    <a:ln>
+                      <a:noFill/>
+                    </a:ln>
+                  </pic:spPr>
+                </pic:pic>
+              </a:graphicData>
+            </a:graphic>
+          </wp:inline>
+        </w:drawing>
+      </w:r>
+    </w:p>
+    <w:p>
+      <w:r>
+        <w:rPr>
+          <w:noProof/>
+        </w:rPr>
+        <w:drawing>
+          <wp:inline distT="0" distB="0" distL="0" distR="0" wp14:anchorId="5D7A1D9B" wp14:editId="460D92AC">
+            <wp:extent cx="5943600" cy="2321560"/>
+            <wp:effectExtent l="0" t="0" r="0" b="0"/>
+            <wp:docPr id="7" name="Picture 7"/>
+            <wp:cNvGraphicFramePr>
+              <a:graphicFrameLocks xmlns:a="http://schemas.openxmlformats.org/drawingml/2006/main" noChangeAspect="1"/>
+            </wp:cNvGraphicFramePr>
+            <a:graphic xmlns:a="http://schemas.openxmlformats.org/drawingml/2006/main">
+              <a:graphicData uri="http://schemas.openxmlformats.org/drawingml/2006/picture">
+                <pic:pic xmlns:pic="http://schemas.openxmlformats.org/drawingml/2006/picture">
+                  <pic:nvPicPr>
+                    <pic:cNvPr id="0" name="Picture 13"/>
+                    <pic:cNvPicPr>
+                      <a:picLocks noChangeAspect="1" noChangeArrowheads="1"/>
+                    </pic:cNvPicPr>
+                  </pic:nvPicPr>
+                  <pic:blipFill>
+                    <a:blip r:embed="rId6">
+                      <a:extLst>
+                        <a:ext uri="{28A0092B-C50C-407E-A947-70E740481C1C}">
+                          <a14:useLocalDpi xmlns:a14="http://schemas.microsoft.com/office/drawing/2010/main" val="0"/>
+                        </a:ext>
+                      </a:extLst>
+                    </a:blip>
+                    <a:srcRect/>
+                    <a:stretch>
+                      <a:fillRect/>
+                    </a:stretch>
+                  </pic:blipFill>
+                  <pic:spPr bwMode="auto">
+                    <a:xfrm>
+                      <a:off x="0" y="0"/>
+                      <a:ext cx="5943600" cy="2321560"/>
+                    </a:xfrm>
+                    <a:prstGeom prst="rect">
+                      <a:avLst/>
+                    </a:prstGeom>
+                    <a:noFill/>
+                    <a:ln>
+                      <a:noFill/>
+                    </a:ln>
+                  </pic:spPr>
+                </pic:pic>
+              </a:graphicData>
+            </a:graphic>
+          </wp:inline>
+        </w:drawing>
+      </w:r>
     </w:p>
     <w:sectPr>
       <w:pgSz w:w="12240" w:h="15840"/>
@@ -866,6 +2110,510 @@
     </w:sectPr>
   </w:body>
 </w:document>
+</file>
+
+<file path=word/numbering.xml><?xml version="1.0" encoding="utf-8"?>
+<w:numbering xmlns:wpc="http://schemas.microsoft.com/office/word/2010/wordprocessingCanvas" xmlns:cx="http://schemas.microsoft.com/office/drawing/2014/chartex" xmlns:cx1="http://schemas.microsoft.com/office/drawing/2015/9/8/chartex" xmlns:cx2="http://schemas.microsoft.com/office/drawing/2015/10/21/chartex" xmlns:cx3="http://schemas.microsoft.com/office/drawing/2016/5/9/chartex" xmlns:cx4="http://schemas.microsoft.com/office/drawing/2016/5/10/chartex" xmlns:cx5="http://schemas.microsoft.com/office/drawing/2016/5/11/chartex" xmlns:cx6="http://schemas.microsoft.com/office/drawing/2016/5/12/chartex" xmlns:cx7="http://schemas.microsoft.com/office/drawing/2016/5/13/chartex" xmlns:cx8="http://schemas.microsoft.com/office/drawing/2016/5/14/chartex" xmlns:mc="http://schemas.openxmlformats.org/markup-compatibility/2006" xmlns:aink="http://schemas.microsoft.com/office/drawing/2016/ink" xmlns:am3d="http://schemas.microsoft.com/office/drawing/2017/model3d" xmlns:o="urn:schemas-microsoft-com:office:office" xmlns:r="http://schemas.openxmlformats.org/officeDocument/2006/relationships" xmlns:m="http://schemas.openxmlformats.org/officeDocument/2006/math" xmlns:v="urn:schemas-microsoft-com:vml" xmlns:wp14="http://schemas.microsoft.com/office/word/2010/wordprocessingDrawing" xmlns:wp="http://schemas.openxmlformats.org/drawingml/2006/wordprocessingDrawing" xmlns:w10="urn:schemas-microsoft-com:office:word" xmlns:w="http://schemas.openxmlformats.org/wordprocessingml/2006/main" xmlns:w14="http://schemas.microsoft.com/office/word/2010/wordml" xmlns:w15="http://schemas.microsoft.com/office/word/2012/wordml" xmlns:w16cid="http://schemas.microsoft.com/office/word/2016/wordml/cid" xmlns:w16se="http://schemas.microsoft.com/office/word/2015/wordml/symex" xmlns:wpg="http://schemas.microsoft.com/office/word/2010/wordprocessingGroup" xmlns:wpi="http://schemas.microsoft.com/office/word/2010/wordprocessingInk" xmlns:wne="http://schemas.microsoft.com/office/word/2006/wordml" xmlns:wps="http://schemas.microsoft.com/office/word/2010/wordprocessingShape" mc:Ignorable="w14 w15 w16se w16cid wp14">
+  <w:abstractNum w:abstractNumId="0" w15:restartNumberingAfterBreak="0">
+    <w:nsid w:val="42D70579"/>
+    <w:multiLevelType w:val="hybridMultilevel"/>
+    <w:tmpl w:val="BAD066FA"/>
+    <w:lvl w:ilvl="0" w:tplc="1C0A000F">
+      <w:start w:val="1"/>
+      <w:numFmt w:val="decimal"/>
+      <w:lvlText w:val="%1."/>
+      <w:lvlJc w:val="left"/>
+      <w:pPr>
+        <w:ind w:left="720" w:hanging="360"/>
+      </w:pPr>
+    </w:lvl>
+    <w:lvl w:ilvl="1" w:tplc="1C0A0019" w:tentative="1">
+      <w:start w:val="1"/>
+      <w:numFmt w:val="lowerLetter"/>
+      <w:lvlText w:val="%2."/>
+      <w:lvlJc w:val="left"/>
+      <w:pPr>
+        <w:ind w:left="1440" w:hanging="360"/>
+      </w:pPr>
+    </w:lvl>
+    <w:lvl w:ilvl="2" w:tplc="1C0A001B" w:tentative="1">
+      <w:start w:val="1"/>
+      <w:numFmt w:val="lowerRoman"/>
+      <w:lvlText w:val="%3."/>
+      <w:lvlJc w:val="right"/>
+      <w:pPr>
+        <w:ind w:left="2160" w:hanging="180"/>
+      </w:pPr>
+    </w:lvl>
+    <w:lvl w:ilvl="3" w:tplc="1C0A000F" w:tentative="1">
+      <w:start w:val="1"/>
+      <w:numFmt w:val="decimal"/>
+      <w:lvlText w:val="%4."/>
+      <w:lvlJc w:val="left"/>
+      <w:pPr>
+        <w:ind w:left="2880" w:hanging="360"/>
+      </w:pPr>
+    </w:lvl>
+    <w:lvl w:ilvl="4" w:tplc="1C0A0019" w:tentative="1">
+      <w:start w:val="1"/>
+      <w:numFmt w:val="lowerLetter"/>
+      <w:lvlText w:val="%5."/>
+      <w:lvlJc w:val="left"/>
+      <w:pPr>
+        <w:ind w:left="3600" w:hanging="360"/>
+      </w:pPr>
+    </w:lvl>
+    <w:lvl w:ilvl="5" w:tplc="1C0A001B" w:tentative="1">
+      <w:start w:val="1"/>
+      <w:numFmt w:val="lowerRoman"/>
+      <w:lvlText w:val="%6."/>
+      <w:lvlJc w:val="right"/>
+      <w:pPr>
+        <w:ind w:left="4320" w:hanging="180"/>
+      </w:pPr>
+    </w:lvl>
+    <w:lvl w:ilvl="6" w:tplc="1C0A000F" w:tentative="1">
+      <w:start w:val="1"/>
+      <w:numFmt w:val="decimal"/>
+      <w:lvlText w:val="%7."/>
+      <w:lvlJc w:val="left"/>
+      <w:pPr>
+        <w:ind w:left="5040" w:hanging="360"/>
+      </w:pPr>
+    </w:lvl>
+    <w:lvl w:ilvl="7" w:tplc="1C0A0019" w:tentative="1">
+      <w:start w:val="1"/>
+      <w:numFmt w:val="lowerLetter"/>
+      <w:lvlText w:val="%8."/>
+      <w:lvlJc w:val="left"/>
+      <w:pPr>
+        <w:ind w:left="5760" w:hanging="360"/>
+      </w:pPr>
+    </w:lvl>
+    <w:lvl w:ilvl="8" w:tplc="1C0A001B" w:tentative="1">
+      <w:start w:val="1"/>
+      <w:numFmt w:val="lowerRoman"/>
+      <w:lvlText w:val="%9."/>
+      <w:lvlJc w:val="right"/>
+      <w:pPr>
+        <w:ind w:left="6480" w:hanging="180"/>
+      </w:pPr>
+    </w:lvl>
+  </w:abstractNum>
+  <w:abstractNum w:abstractNumId="1" w15:restartNumberingAfterBreak="0">
+    <w:nsid w:val="56CD3A48"/>
+    <w:multiLevelType w:val="hybridMultilevel"/>
+    <w:tmpl w:val="49CCAC18"/>
+    <w:lvl w:ilvl="0" w:tplc="1C0A0001">
+      <w:start w:val="1"/>
+      <w:numFmt w:val="bullet"/>
+      <w:lvlText w:val=""/>
+      <w:lvlJc w:val="left"/>
+      <w:pPr>
+        <w:ind w:left="720" w:hanging="360"/>
+      </w:pPr>
+      <w:rPr>
+        <w:rFonts w:ascii="Symbol" w:hAnsi="Symbol" w:cs="Symbol" w:hint="default"/>
+      </w:rPr>
+    </w:lvl>
+    <w:lvl w:ilvl="1" w:tplc="1C0A0003" w:tentative="1">
+      <w:start w:val="1"/>
+      <w:numFmt w:val="bullet"/>
+      <w:lvlText w:val="o"/>
+      <w:lvlJc w:val="left"/>
+      <w:pPr>
+        <w:ind w:left="1440" w:hanging="360"/>
+      </w:pPr>
+      <w:rPr>
+        <w:rFonts w:ascii="Courier New" w:hAnsi="Courier New" w:cs="Courier New" w:hint="default"/>
+      </w:rPr>
+    </w:lvl>
+    <w:lvl w:ilvl="2" w:tplc="1C0A0005" w:tentative="1">
+      <w:start w:val="1"/>
+      <w:numFmt w:val="bullet"/>
+      <w:lvlText w:val=""/>
+      <w:lvlJc w:val="left"/>
+      <w:pPr>
+        <w:ind w:left="2160" w:hanging="360"/>
+      </w:pPr>
+      <w:rPr>
+        <w:rFonts w:ascii="Wingdings" w:hAnsi="Wingdings" w:cs="Wingdings" w:hint="default"/>
+      </w:rPr>
+    </w:lvl>
+    <w:lvl w:ilvl="3" w:tplc="1C0A0001" w:tentative="1">
+      <w:start w:val="1"/>
+      <w:numFmt w:val="bullet"/>
+      <w:lvlText w:val=""/>
+      <w:lvlJc w:val="left"/>
+      <w:pPr>
+        <w:ind w:left="2880" w:hanging="360"/>
+      </w:pPr>
+      <w:rPr>
+        <w:rFonts w:ascii="Symbol" w:hAnsi="Symbol" w:cs="Symbol" w:hint="default"/>
+      </w:rPr>
+    </w:lvl>
+    <w:lvl w:ilvl="4" w:tplc="1C0A0003" w:tentative="1">
+      <w:start w:val="1"/>
+      <w:numFmt w:val="bullet"/>
+      <w:lvlText w:val="o"/>
+      <w:lvlJc w:val="left"/>
+      <w:pPr>
+        <w:ind w:left="3600" w:hanging="360"/>
+      </w:pPr>
+      <w:rPr>
+        <w:rFonts w:ascii="Courier New" w:hAnsi="Courier New" w:cs="Courier New" w:hint="default"/>
+      </w:rPr>
+    </w:lvl>
+    <w:lvl w:ilvl="5" w:tplc="1C0A0005" w:tentative="1">
+      <w:start w:val="1"/>
+      <w:numFmt w:val="bullet"/>
+      <w:lvlText w:val=""/>
+      <w:lvlJc w:val="left"/>
+      <w:pPr>
+        <w:ind w:left="4320" w:hanging="360"/>
+      </w:pPr>
+      <w:rPr>
+        <w:rFonts w:ascii="Wingdings" w:hAnsi="Wingdings" w:cs="Wingdings" w:hint="default"/>
+      </w:rPr>
+    </w:lvl>
+    <w:lvl w:ilvl="6" w:tplc="1C0A0001" w:tentative="1">
+      <w:start w:val="1"/>
+      <w:numFmt w:val="bullet"/>
+      <w:lvlText w:val=""/>
+      <w:lvlJc w:val="left"/>
+      <w:pPr>
+        <w:ind w:left="5040" w:hanging="360"/>
+      </w:pPr>
+      <w:rPr>
+        <w:rFonts w:ascii="Symbol" w:hAnsi="Symbol" w:cs="Symbol" w:hint="default"/>
+      </w:rPr>
+    </w:lvl>
+    <w:lvl w:ilvl="7" w:tplc="1C0A0003" w:tentative="1">
+      <w:start w:val="1"/>
+      <w:numFmt w:val="bullet"/>
+      <w:lvlText w:val="o"/>
+      <w:lvlJc w:val="left"/>
+      <w:pPr>
+        <w:ind w:left="5760" w:hanging="360"/>
+      </w:pPr>
+      <w:rPr>
+        <w:rFonts w:ascii="Courier New" w:hAnsi="Courier New" w:cs="Courier New" w:hint="default"/>
+      </w:rPr>
+    </w:lvl>
+    <w:lvl w:ilvl="8" w:tplc="1C0A0005" w:tentative="1">
+      <w:start w:val="1"/>
+      <w:numFmt w:val="bullet"/>
+      <w:lvlText w:val=""/>
+      <w:lvlJc w:val="left"/>
+      <w:pPr>
+        <w:ind w:left="6480" w:hanging="360"/>
+      </w:pPr>
+      <w:rPr>
+        <w:rFonts w:ascii="Wingdings" w:hAnsi="Wingdings" w:cs="Wingdings" w:hint="default"/>
+      </w:rPr>
+    </w:lvl>
+  </w:abstractNum>
+  <w:abstractNum w:abstractNumId="2" w15:restartNumberingAfterBreak="0">
+    <w:nsid w:val="67376FE4"/>
+    <w:multiLevelType w:val="hybridMultilevel"/>
+    <w:tmpl w:val="8008529C"/>
+    <w:lvl w:ilvl="0" w:tplc="1C0A000F">
+      <w:start w:val="1"/>
+      <w:numFmt w:val="decimal"/>
+      <w:lvlText w:val="%1."/>
+      <w:lvlJc w:val="left"/>
+      <w:pPr>
+        <w:ind w:left="720" w:hanging="360"/>
+      </w:pPr>
+    </w:lvl>
+    <w:lvl w:ilvl="1" w:tplc="1C0A0019" w:tentative="1">
+      <w:start w:val="1"/>
+      <w:numFmt w:val="lowerLetter"/>
+      <w:lvlText w:val="%2."/>
+      <w:lvlJc w:val="left"/>
+      <w:pPr>
+        <w:ind w:left="1440" w:hanging="360"/>
+      </w:pPr>
+    </w:lvl>
+    <w:lvl w:ilvl="2" w:tplc="1C0A001B" w:tentative="1">
+      <w:start w:val="1"/>
+      <w:numFmt w:val="lowerRoman"/>
+      <w:lvlText w:val="%3."/>
+      <w:lvlJc w:val="right"/>
+      <w:pPr>
+        <w:ind w:left="2160" w:hanging="180"/>
+      </w:pPr>
+    </w:lvl>
+    <w:lvl w:ilvl="3" w:tplc="1C0A000F" w:tentative="1">
+      <w:start w:val="1"/>
+      <w:numFmt w:val="decimal"/>
+      <w:lvlText w:val="%4."/>
+      <w:lvlJc w:val="left"/>
+      <w:pPr>
+        <w:ind w:left="2880" w:hanging="360"/>
+      </w:pPr>
+    </w:lvl>
+    <w:lvl w:ilvl="4" w:tplc="1C0A0019" w:tentative="1">
+      <w:start w:val="1"/>
+      <w:numFmt w:val="lowerLetter"/>
+      <w:lvlText w:val="%5."/>
+      <w:lvlJc w:val="left"/>
+      <w:pPr>
+        <w:ind w:left="3600" w:hanging="360"/>
+      </w:pPr>
+    </w:lvl>
+    <w:lvl w:ilvl="5" w:tplc="1C0A001B" w:tentative="1">
+      <w:start w:val="1"/>
+      <w:numFmt w:val="lowerRoman"/>
+      <w:lvlText w:val="%6."/>
+      <w:lvlJc w:val="right"/>
+      <w:pPr>
+        <w:ind w:left="4320" w:hanging="180"/>
+      </w:pPr>
+    </w:lvl>
+    <w:lvl w:ilvl="6" w:tplc="1C0A000F" w:tentative="1">
+      <w:start w:val="1"/>
+      <w:numFmt w:val="decimal"/>
+      <w:lvlText w:val="%7."/>
+      <w:lvlJc w:val="left"/>
+      <w:pPr>
+        <w:ind w:left="5040" w:hanging="360"/>
+      </w:pPr>
+    </w:lvl>
+    <w:lvl w:ilvl="7" w:tplc="1C0A0019" w:tentative="1">
+      <w:start w:val="1"/>
+      <w:numFmt w:val="lowerLetter"/>
+      <w:lvlText w:val="%8."/>
+      <w:lvlJc w:val="left"/>
+      <w:pPr>
+        <w:ind w:left="5760" w:hanging="360"/>
+      </w:pPr>
+    </w:lvl>
+    <w:lvl w:ilvl="8" w:tplc="1C0A001B" w:tentative="1">
+      <w:start w:val="1"/>
+      <w:numFmt w:val="lowerRoman"/>
+      <w:lvlText w:val="%9."/>
+      <w:lvlJc w:val="right"/>
+      <w:pPr>
+        <w:ind w:left="6480" w:hanging="180"/>
+      </w:pPr>
+    </w:lvl>
+  </w:abstractNum>
+  <w:abstractNum w:abstractNumId="3" w15:restartNumberingAfterBreak="0">
+    <w:nsid w:val="71120961"/>
+    <w:multiLevelType w:val="hybridMultilevel"/>
+    <w:tmpl w:val="20F6006E"/>
+    <w:lvl w:ilvl="0" w:tplc="1C0A000F">
+      <w:start w:val="1"/>
+      <w:numFmt w:val="decimal"/>
+      <w:lvlText w:val="%1."/>
+      <w:lvlJc w:val="left"/>
+      <w:pPr>
+        <w:ind w:left="720" w:hanging="360"/>
+      </w:pPr>
+      <w:rPr>
+        <w:rFonts w:hint="default"/>
+      </w:rPr>
+    </w:lvl>
+    <w:lvl w:ilvl="1" w:tplc="1C0A0003" w:tentative="1">
+      <w:start w:val="1"/>
+      <w:numFmt w:val="bullet"/>
+      <w:lvlText w:val="o"/>
+      <w:lvlJc w:val="left"/>
+      <w:pPr>
+        <w:ind w:left="1440" w:hanging="360"/>
+      </w:pPr>
+      <w:rPr>
+        <w:rFonts w:ascii="Courier New" w:hAnsi="Courier New" w:cs="Courier New" w:hint="default"/>
+      </w:rPr>
+    </w:lvl>
+    <w:lvl w:ilvl="2" w:tplc="1C0A0005" w:tentative="1">
+      <w:start w:val="1"/>
+      <w:numFmt w:val="bullet"/>
+      <w:lvlText w:val=""/>
+      <w:lvlJc w:val="left"/>
+      <w:pPr>
+        <w:ind w:left="2160" w:hanging="360"/>
+      </w:pPr>
+      <w:rPr>
+        <w:rFonts w:ascii="Wingdings" w:hAnsi="Wingdings" w:cs="Wingdings" w:hint="default"/>
+      </w:rPr>
+    </w:lvl>
+    <w:lvl w:ilvl="3" w:tplc="1C0A0001" w:tentative="1">
+      <w:start w:val="1"/>
+      <w:numFmt w:val="bullet"/>
+      <w:lvlText w:val=""/>
+      <w:lvlJc w:val="left"/>
+      <w:pPr>
+        <w:ind w:left="2880" w:hanging="360"/>
+      </w:pPr>
+      <w:rPr>
+        <w:rFonts w:ascii="Symbol" w:hAnsi="Symbol" w:cs="Symbol" w:hint="default"/>
+      </w:rPr>
+    </w:lvl>
+    <w:lvl w:ilvl="4" w:tplc="1C0A0003" w:tentative="1">
+      <w:start w:val="1"/>
+      <w:numFmt w:val="bullet"/>
+      <w:lvlText w:val="o"/>
+      <w:lvlJc w:val="left"/>
+      <w:pPr>
+        <w:ind w:left="3600" w:hanging="360"/>
+      </w:pPr>
+      <w:rPr>
+        <w:rFonts w:ascii="Courier New" w:hAnsi="Courier New" w:cs="Courier New" w:hint="default"/>
+      </w:rPr>
+    </w:lvl>
+    <w:lvl w:ilvl="5" w:tplc="1C0A0005" w:tentative="1">
+      <w:start w:val="1"/>
+      <w:numFmt w:val="bullet"/>
+      <w:lvlText w:val=""/>
+      <w:lvlJc w:val="left"/>
+      <w:pPr>
+        <w:ind w:left="4320" w:hanging="360"/>
+      </w:pPr>
+      <w:rPr>
+        <w:rFonts w:ascii="Wingdings" w:hAnsi="Wingdings" w:cs="Wingdings" w:hint="default"/>
+      </w:rPr>
+    </w:lvl>
+    <w:lvl w:ilvl="6" w:tplc="1C0A0001" w:tentative="1">
+      <w:start w:val="1"/>
+      <w:numFmt w:val="bullet"/>
+      <w:lvlText w:val=""/>
+      <w:lvlJc w:val="left"/>
+      <w:pPr>
+        <w:ind w:left="5040" w:hanging="360"/>
+      </w:pPr>
+      <w:rPr>
+        <w:rFonts w:ascii="Symbol" w:hAnsi="Symbol" w:cs="Symbol" w:hint="default"/>
+      </w:rPr>
+    </w:lvl>
+    <w:lvl w:ilvl="7" w:tplc="1C0A0003" w:tentative="1">
+      <w:start w:val="1"/>
+      <w:numFmt w:val="bullet"/>
+      <w:lvlText w:val="o"/>
+      <w:lvlJc w:val="left"/>
+      <w:pPr>
+        <w:ind w:left="5760" w:hanging="360"/>
+      </w:pPr>
+      <w:rPr>
+        <w:rFonts w:ascii="Courier New" w:hAnsi="Courier New" w:cs="Courier New" w:hint="default"/>
+      </w:rPr>
+    </w:lvl>
+    <w:lvl w:ilvl="8" w:tplc="1C0A0005" w:tentative="1">
+      <w:start w:val="1"/>
+      <w:numFmt w:val="bullet"/>
+      <w:lvlText w:val=""/>
+      <w:lvlJc w:val="left"/>
+      <w:pPr>
+        <w:ind w:left="6480" w:hanging="360"/>
+      </w:pPr>
+      <w:rPr>
+        <w:rFonts w:ascii="Wingdings" w:hAnsi="Wingdings" w:cs="Wingdings" w:hint="default"/>
+      </w:rPr>
+    </w:lvl>
+  </w:abstractNum>
+  <w:abstractNum w:abstractNumId="4" w15:restartNumberingAfterBreak="0">
+    <w:nsid w:val="76A613AA"/>
+    <w:multiLevelType w:val="hybridMultilevel"/>
+    <w:tmpl w:val="31B2C2E2"/>
+    <w:lvl w:ilvl="0" w:tplc="04090017">
+      <w:start w:val="1"/>
+      <w:numFmt w:val="lowerLetter"/>
+      <w:lvlText w:val="%1)"/>
+      <w:lvlJc w:val="left"/>
+      <w:pPr>
+        <w:ind w:left="1440" w:hanging="360"/>
+      </w:pPr>
+    </w:lvl>
+    <w:lvl w:ilvl="1" w:tplc="1C0A0019" w:tentative="1">
+      <w:start w:val="1"/>
+      <w:numFmt w:val="lowerLetter"/>
+      <w:lvlText w:val="%2."/>
+      <w:lvlJc w:val="left"/>
+      <w:pPr>
+        <w:ind w:left="2160" w:hanging="360"/>
+      </w:pPr>
+    </w:lvl>
+    <w:lvl w:ilvl="2" w:tplc="1C0A001B" w:tentative="1">
+      <w:start w:val="1"/>
+      <w:numFmt w:val="lowerRoman"/>
+      <w:lvlText w:val="%3."/>
+      <w:lvlJc w:val="right"/>
+      <w:pPr>
+        <w:ind w:left="2880" w:hanging="180"/>
+      </w:pPr>
+    </w:lvl>
+    <w:lvl w:ilvl="3" w:tplc="1C0A000F" w:tentative="1">
+      <w:start w:val="1"/>
+      <w:numFmt w:val="decimal"/>
+      <w:lvlText w:val="%4."/>
+      <w:lvlJc w:val="left"/>
+      <w:pPr>
+        <w:ind w:left="3600" w:hanging="360"/>
+      </w:pPr>
+    </w:lvl>
+    <w:lvl w:ilvl="4" w:tplc="1C0A0019" w:tentative="1">
+      <w:start w:val="1"/>
+      <w:numFmt w:val="lowerLetter"/>
+      <w:lvlText w:val="%5."/>
+      <w:lvlJc w:val="left"/>
+      <w:pPr>
+        <w:ind w:left="4320" w:hanging="360"/>
+      </w:pPr>
+    </w:lvl>
+    <w:lvl w:ilvl="5" w:tplc="1C0A001B" w:tentative="1">
+      <w:start w:val="1"/>
+      <w:numFmt w:val="lowerRoman"/>
+      <w:lvlText w:val="%6."/>
+      <w:lvlJc w:val="right"/>
+      <w:pPr>
+        <w:ind w:left="5040" w:hanging="180"/>
+      </w:pPr>
+    </w:lvl>
+    <w:lvl w:ilvl="6" w:tplc="1C0A000F" w:tentative="1">
+      <w:start w:val="1"/>
+      <w:numFmt w:val="decimal"/>
+      <w:lvlText w:val="%7."/>
+      <w:lvlJc w:val="left"/>
+      <w:pPr>
+        <w:ind w:left="5760" w:hanging="360"/>
+      </w:pPr>
+    </w:lvl>
+    <w:lvl w:ilvl="7" w:tplc="1C0A0019" w:tentative="1">
+      <w:start w:val="1"/>
+      <w:numFmt w:val="lowerLetter"/>
+      <w:lvlText w:val="%8."/>
+      <w:lvlJc w:val="left"/>
+      <w:pPr>
+        <w:ind w:left="6480" w:hanging="360"/>
+      </w:pPr>
+    </w:lvl>
+    <w:lvl w:ilvl="8" w:tplc="1C0A001B" w:tentative="1">
+      <w:start w:val="1"/>
+      <w:numFmt w:val="lowerRoman"/>
+      <w:lvlText w:val="%9."/>
+      <w:lvlJc w:val="right"/>
+      <w:pPr>
+        <w:ind w:left="7200" w:hanging="180"/>
+      </w:pPr>
+    </w:lvl>
+  </w:abstractNum>
+  <w:num w:numId="1">
+    <w:abstractNumId w:val="1"/>
+  </w:num>
+  <w:num w:numId="2">
+    <w:abstractNumId w:val="3"/>
+  </w:num>
+  <w:num w:numId="3">
+    <w:abstractNumId w:val="2"/>
+  </w:num>
+  <w:num w:numId="4">
+    <w:abstractNumId w:val="0"/>
+  </w:num>
+  <w:num w:numId="5">
+    <w:abstractNumId w:val="4"/>
+  </w:num>
+</w:numbering>
 </file>
 
 <file path=word/styles.xml><?xml version="1.0" encoding="utf-8"?>
@@ -1357,6 +3105,17 @@
       </w:tblBorders>
     </w:tblPr>
   </w:style>
+  <w:style w:type="paragraph" w:styleId="ListParagraph">
+    <w:name w:val="List Paragraph"/>
+    <w:basedOn w:val="Normal"/>
+    <w:uiPriority w:val="34"/>
+    <w:qFormat/>
+    <w:rsid w:val="00B83FB6"/>
+    <w:pPr>
+      <w:ind w:left="720"/>
+      <w:contextualSpacing/>
+    </w:pPr>
+  </w:style>
 </w:styles>
 </file>
 

</xml_diff>

<commit_message>
[IMP] final_project: design step content added
</commit_message>
<xml_diff>
--- a/final_project/3.3 FASE DE ANALISIS - cdr.docx
+++ b/final_project/3.3 FASE DE ANALISIS - cdr.docx
@@ -1188,16 +1188,7 @@
       </w:pPr>
       <w:r>
         <w:lastRenderedPageBreak/>
-        <w:t>Santo Domingo de Guzmán</w:t>
-      </w:r>
-      <w:r>
-        <w:t xml:space="preserve">, </w:t>
-      </w:r>
-      <w:r>
-        <w:t xml:space="preserve">Distrito Nacional 11 de abril </w:t>
-      </w:r>
-      <w:r>
-        <w:t>del 2020</w:t>
+        <w:t>Santo Domingo de Guzmán, Distrito Nacional 11 de abril del 2020</w:t>
       </w:r>
     </w:p>
     <w:p>
@@ -1231,10 +1222,7 @@
         <w:jc w:val="both"/>
       </w:pPr>
       <w:r>
-        <w:t>Ney Aldrin Bautista Almonte</w:t>
-      </w:r>
-      <w:r>
-        <w:t>,</w:t>
+        <w:t>Ney Aldrin Bautista Almonte,</w:t>
       </w:r>
     </w:p>
     <w:p>
@@ -1930,20 +1918,43 @@
       <w:pPr>
         <w:pStyle w:val="NoSpacing"/>
         <w:jc w:val="both"/>
-      </w:pPr>
-      <w:r>
-        <w:t xml:space="preserve">Atentamente, </w:t>
+        <w:rPr>
+          <w:lang w:val="en-US"/>
+        </w:rPr>
+      </w:pPr>
+      <w:proofErr w:type="spellStart"/>
+      <w:r>
+        <w:rPr>
+          <w:lang w:val="en-US"/>
+        </w:rPr>
+        <w:t>Atentamente</w:t>
+      </w:r>
+      <w:proofErr w:type="spellEnd"/>
+      <w:r>
+        <w:rPr>
+          <w:lang w:val="en-US"/>
+        </w:rPr>
+        <w:t xml:space="preserve">, </w:t>
       </w:r>
     </w:p>
     <w:p>
       <w:pPr>
         <w:pStyle w:val="NoSpacing"/>
         <w:jc w:val="right"/>
-      </w:pPr>
-      <w:r>
+        <w:rPr>
+          <w:lang w:val="en-US"/>
+        </w:rPr>
+      </w:pPr>
+      <w:r>
+        <w:rPr>
+          <w:lang w:val="en-US"/>
+        </w:rPr>
         <w:t xml:space="preserve">Ing. </w:t>
       </w:r>
       <w:r>
+        <w:rPr>
+          <w:lang w:val="en-US"/>
+        </w:rPr>
         <w:t xml:space="preserve">Carlos Ramirez </w:t>
       </w:r>
     </w:p>
@@ -1951,8 +1962,14 @@
       <w:pPr>
         <w:pStyle w:val="NoSpacing"/>
         <w:jc w:val="right"/>
-      </w:pPr>
-      <w:r>
+        <w:rPr>
+          <w:lang w:val="en-US"/>
+        </w:rPr>
+      </w:pPr>
+      <w:r>
+        <w:rPr>
+          <w:lang w:val="en-US"/>
+        </w:rPr>
         <w:t>Chief Solution Officer</w:t>
       </w:r>
     </w:p>
@@ -1960,19 +1977,39 @@
       <w:pPr>
         <w:pStyle w:val="NoSpacing"/>
         <w:jc w:val="right"/>
-      </w:pPr>
-      <w:r>
+        <w:rPr>
+          <w:lang w:val="en-US"/>
+        </w:rPr>
+      </w:pPr>
+      <w:r>
+        <w:rPr>
+          <w:lang w:val="en-US"/>
+        </w:rPr>
         <w:t xml:space="preserve">Cadara </w:t>
       </w:r>
       <w:r>
+        <w:rPr>
+          <w:lang w:val="en-US"/>
+        </w:rPr>
         <w:t>Software Development Inc</w:t>
       </w:r>
       <w:r>
+        <w:rPr>
+          <w:lang w:val="en-US"/>
+        </w:rPr>
         <w:t>.</w:t>
       </w:r>
     </w:p>
     <w:p>
-      <w:r>
+      <w:pPr>
+        <w:rPr>
+          <w:lang w:val="en-US"/>
+        </w:rPr>
+      </w:pPr>
+      <w:r>
+        <w:rPr>
+          <w:lang w:val="en-US"/>
+        </w:rPr>
         <w:br w:type="page"/>
       </w:r>
     </w:p>
@@ -2102,6 +2139,7 @@
         </w:drawing>
       </w:r>
     </w:p>
+    <w:p/>
     <w:sectPr>
       <w:pgSz w:w="12240" w:h="15840"/>
       <w:pgMar w:top="1440" w:right="1440" w:bottom="1440" w:left="1440" w:header="720" w:footer="720" w:gutter="0"/>
@@ -2115,6 +2153,178 @@
 <file path=word/numbering.xml><?xml version="1.0" encoding="utf-8"?>
 <w:numbering xmlns:wpc="http://schemas.microsoft.com/office/word/2010/wordprocessingCanvas" xmlns:cx="http://schemas.microsoft.com/office/drawing/2014/chartex" xmlns:cx1="http://schemas.microsoft.com/office/drawing/2015/9/8/chartex" xmlns:cx2="http://schemas.microsoft.com/office/drawing/2015/10/21/chartex" xmlns:cx3="http://schemas.microsoft.com/office/drawing/2016/5/9/chartex" xmlns:cx4="http://schemas.microsoft.com/office/drawing/2016/5/10/chartex" xmlns:cx5="http://schemas.microsoft.com/office/drawing/2016/5/11/chartex" xmlns:cx6="http://schemas.microsoft.com/office/drawing/2016/5/12/chartex" xmlns:cx7="http://schemas.microsoft.com/office/drawing/2016/5/13/chartex" xmlns:cx8="http://schemas.microsoft.com/office/drawing/2016/5/14/chartex" xmlns:mc="http://schemas.openxmlformats.org/markup-compatibility/2006" xmlns:aink="http://schemas.microsoft.com/office/drawing/2016/ink" xmlns:am3d="http://schemas.microsoft.com/office/drawing/2017/model3d" xmlns:o="urn:schemas-microsoft-com:office:office" xmlns:r="http://schemas.openxmlformats.org/officeDocument/2006/relationships" xmlns:m="http://schemas.openxmlformats.org/officeDocument/2006/math" xmlns:v="urn:schemas-microsoft-com:vml" xmlns:wp14="http://schemas.microsoft.com/office/word/2010/wordprocessingDrawing" xmlns:wp="http://schemas.openxmlformats.org/drawingml/2006/wordprocessingDrawing" xmlns:w10="urn:schemas-microsoft-com:office:word" xmlns:w="http://schemas.openxmlformats.org/wordprocessingml/2006/main" xmlns:w14="http://schemas.microsoft.com/office/word/2010/wordml" xmlns:w15="http://schemas.microsoft.com/office/word/2012/wordml" xmlns:w16cid="http://schemas.microsoft.com/office/word/2016/wordml/cid" xmlns:w16se="http://schemas.microsoft.com/office/word/2015/wordml/symex" xmlns:wpg="http://schemas.microsoft.com/office/word/2010/wordprocessingGroup" xmlns:wpi="http://schemas.microsoft.com/office/word/2010/wordprocessingInk" xmlns:wne="http://schemas.microsoft.com/office/word/2006/wordml" xmlns:wps="http://schemas.microsoft.com/office/word/2010/wordprocessingShape" mc:Ignorable="w14 w15 w16se w16cid wp14">
   <w:abstractNum w:abstractNumId="0" w15:restartNumberingAfterBreak="0">
+    <w:nsid w:val="07E05DB0"/>
+    <w:multiLevelType w:val="hybridMultilevel"/>
+    <w:tmpl w:val="FC362FF2"/>
+    <w:lvl w:ilvl="0" w:tplc="0409000F">
+      <w:start w:val="1"/>
+      <w:numFmt w:val="decimal"/>
+      <w:lvlText w:val="%1."/>
+      <w:lvlJc w:val="left"/>
+      <w:pPr>
+        <w:ind w:left="720" w:hanging="360"/>
+      </w:pPr>
+    </w:lvl>
+    <w:lvl w:ilvl="1" w:tplc="1C0A0019" w:tentative="1">
+      <w:start w:val="1"/>
+      <w:numFmt w:val="lowerLetter"/>
+      <w:lvlText w:val="%2."/>
+      <w:lvlJc w:val="left"/>
+      <w:pPr>
+        <w:ind w:left="1440" w:hanging="360"/>
+      </w:pPr>
+    </w:lvl>
+    <w:lvl w:ilvl="2" w:tplc="1C0A001B" w:tentative="1">
+      <w:start w:val="1"/>
+      <w:numFmt w:val="lowerRoman"/>
+      <w:lvlText w:val="%3."/>
+      <w:lvlJc w:val="right"/>
+      <w:pPr>
+        <w:ind w:left="2160" w:hanging="180"/>
+      </w:pPr>
+    </w:lvl>
+    <w:lvl w:ilvl="3" w:tplc="1C0A000F" w:tentative="1">
+      <w:start w:val="1"/>
+      <w:numFmt w:val="decimal"/>
+      <w:lvlText w:val="%4."/>
+      <w:lvlJc w:val="left"/>
+      <w:pPr>
+        <w:ind w:left="2880" w:hanging="360"/>
+      </w:pPr>
+    </w:lvl>
+    <w:lvl w:ilvl="4" w:tplc="1C0A0019" w:tentative="1">
+      <w:start w:val="1"/>
+      <w:numFmt w:val="lowerLetter"/>
+      <w:lvlText w:val="%5."/>
+      <w:lvlJc w:val="left"/>
+      <w:pPr>
+        <w:ind w:left="3600" w:hanging="360"/>
+      </w:pPr>
+    </w:lvl>
+    <w:lvl w:ilvl="5" w:tplc="1C0A001B" w:tentative="1">
+      <w:start w:val="1"/>
+      <w:numFmt w:val="lowerRoman"/>
+      <w:lvlText w:val="%6."/>
+      <w:lvlJc w:val="right"/>
+      <w:pPr>
+        <w:ind w:left="4320" w:hanging="180"/>
+      </w:pPr>
+    </w:lvl>
+    <w:lvl w:ilvl="6" w:tplc="1C0A000F" w:tentative="1">
+      <w:start w:val="1"/>
+      <w:numFmt w:val="decimal"/>
+      <w:lvlText w:val="%7."/>
+      <w:lvlJc w:val="left"/>
+      <w:pPr>
+        <w:ind w:left="5040" w:hanging="360"/>
+      </w:pPr>
+    </w:lvl>
+    <w:lvl w:ilvl="7" w:tplc="1C0A0019" w:tentative="1">
+      <w:start w:val="1"/>
+      <w:numFmt w:val="lowerLetter"/>
+      <w:lvlText w:val="%8."/>
+      <w:lvlJc w:val="left"/>
+      <w:pPr>
+        <w:ind w:left="5760" w:hanging="360"/>
+      </w:pPr>
+    </w:lvl>
+    <w:lvl w:ilvl="8" w:tplc="1C0A001B" w:tentative="1">
+      <w:start w:val="1"/>
+      <w:numFmt w:val="lowerRoman"/>
+      <w:lvlText w:val="%9."/>
+      <w:lvlJc w:val="right"/>
+      <w:pPr>
+        <w:ind w:left="6480" w:hanging="180"/>
+      </w:pPr>
+    </w:lvl>
+  </w:abstractNum>
+  <w:abstractNum w:abstractNumId="1" w15:restartNumberingAfterBreak="0">
+    <w:nsid w:val="21A020A3"/>
+    <w:multiLevelType w:val="hybridMultilevel"/>
+    <w:tmpl w:val="75388710"/>
+    <w:lvl w:ilvl="0" w:tplc="04090017">
+      <w:start w:val="1"/>
+      <w:numFmt w:val="lowerLetter"/>
+      <w:lvlText w:val="%1)"/>
+      <w:lvlJc w:val="left"/>
+      <w:pPr>
+        <w:ind w:left="720" w:hanging="360"/>
+      </w:pPr>
+    </w:lvl>
+    <w:lvl w:ilvl="1" w:tplc="1C0A0019" w:tentative="1">
+      <w:start w:val="1"/>
+      <w:numFmt w:val="lowerLetter"/>
+      <w:lvlText w:val="%2."/>
+      <w:lvlJc w:val="left"/>
+      <w:pPr>
+        <w:ind w:left="1440" w:hanging="360"/>
+      </w:pPr>
+    </w:lvl>
+    <w:lvl w:ilvl="2" w:tplc="1C0A001B" w:tentative="1">
+      <w:start w:val="1"/>
+      <w:numFmt w:val="lowerRoman"/>
+      <w:lvlText w:val="%3."/>
+      <w:lvlJc w:val="right"/>
+      <w:pPr>
+        <w:ind w:left="2160" w:hanging="180"/>
+      </w:pPr>
+    </w:lvl>
+    <w:lvl w:ilvl="3" w:tplc="1C0A000F" w:tentative="1">
+      <w:start w:val="1"/>
+      <w:numFmt w:val="decimal"/>
+      <w:lvlText w:val="%4."/>
+      <w:lvlJc w:val="left"/>
+      <w:pPr>
+        <w:ind w:left="2880" w:hanging="360"/>
+      </w:pPr>
+    </w:lvl>
+    <w:lvl w:ilvl="4" w:tplc="1C0A0019" w:tentative="1">
+      <w:start w:val="1"/>
+      <w:numFmt w:val="lowerLetter"/>
+      <w:lvlText w:val="%5."/>
+      <w:lvlJc w:val="left"/>
+      <w:pPr>
+        <w:ind w:left="3600" w:hanging="360"/>
+      </w:pPr>
+    </w:lvl>
+    <w:lvl w:ilvl="5" w:tplc="1C0A001B" w:tentative="1">
+      <w:start w:val="1"/>
+      <w:numFmt w:val="lowerRoman"/>
+      <w:lvlText w:val="%6."/>
+      <w:lvlJc w:val="right"/>
+      <w:pPr>
+        <w:ind w:left="4320" w:hanging="180"/>
+      </w:pPr>
+    </w:lvl>
+    <w:lvl w:ilvl="6" w:tplc="1C0A000F" w:tentative="1">
+      <w:start w:val="1"/>
+      <w:numFmt w:val="decimal"/>
+      <w:lvlText w:val="%7."/>
+      <w:lvlJc w:val="left"/>
+      <w:pPr>
+        <w:ind w:left="5040" w:hanging="360"/>
+      </w:pPr>
+    </w:lvl>
+    <w:lvl w:ilvl="7" w:tplc="1C0A0019" w:tentative="1">
+      <w:start w:val="1"/>
+      <w:numFmt w:val="lowerLetter"/>
+      <w:lvlText w:val="%8."/>
+      <w:lvlJc w:val="left"/>
+      <w:pPr>
+        <w:ind w:left="5760" w:hanging="360"/>
+      </w:pPr>
+    </w:lvl>
+    <w:lvl w:ilvl="8" w:tplc="1C0A001B" w:tentative="1">
+      <w:start w:val="1"/>
+      <w:numFmt w:val="lowerRoman"/>
+      <w:lvlText w:val="%9."/>
+      <w:lvlJc w:val="right"/>
+      <w:pPr>
+        <w:ind w:left="6480" w:hanging="180"/>
+      </w:pPr>
+    </w:lvl>
+  </w:abstractNum>
+  <w:abstractNum w:abstractNumId="2" w15:restartNumberingAfterBreak="0">
     <w:nsid w:val="42D70579"/>
     <w:multiLevelType w:val="hybridMultilevel"/>
     <w:tmpl w:val="BAD066FA"/>
@@ -2200,7 +2410,179 @@
       </w:pPr>
     </w:lvl>
   </w:abstractNum>
-  <w:abstractNum w:abstractNumId="1" w15:restartNumberingAfterBreak="0">
+  <w:abstractNum w:abstractNumId="3" w15:restartNumberingAfterBreak="0">
+    <w:nsid w:val="46F85726"/>
+    <w:multiLevelType w:val="hybridMultilevel"/>
+    <w:tmpl w:val="07E67046"/>
+    <w:lvl w:ilvl="0" w:tplc="0409000F">
+      <w:start w:val="1"/>
+      <w:numFmt w:val="decimal"/>
+      <w:lvlText w:val="%1."/>
+      <w:lvlJc w:val="left"/>
+      <w:pPr>
+        <w:ind w:left="720" w:hanging="360"/>
+      </w:pPr>
+    </w:lvl>
+    <w:lvl w:ilvl="1" w:tplc="1C0A0019" w:tentative="1">
+      <w:start w:val="1"/>
+      <w:numFmt w:val="lowerLetter"/>
+      <w:lvlText w:val="%2."/>
+      <w:lvlJc w:val="left"/>
+      <w:pPr>
+        <w:ind w:left="1440" w:hanging="360"/>
+      </w:pPr>
+    </w:lvl>
+    <w:lvl w:ilvl="2" w:tplc="1C0A001B" w:tentative="1">
+      <w:start w:val="1"/>
+      <w:numFmt w:val="lowerRoman"/>
+      <w:lvlText w:val="%3."/>
+      <w:lvlJc w:val="right"/>
+      <w:pPr>
+        <w:ind w:left="2160" w:hanging="180"/>
+      </w:pPr>
+    </w:lvl>
+    <w:lvl w:ilvl="3" w:tplc="1C0A000F" w:tentative="1">
+      <w:start w:val="1"/>
+      <w:numFmt w:val="decimal"/>
+      <w:lvlText w:val="%4."/>
+      <w:lvlJc w:val="left"/>
+      <w:pPr>
+        <w:ind w:left="2880" w:hanging="360"/>
+      </w:pPr>
+    </w:lvl>
+    <w:lvl w:ilvl="4" w:tplc="1C0A0019" w:tentative="1">
+      <w:start w:val="1"/>
+      <w:numFmt w:val="lowerLetter"/>
+      <w:lvlText w:val="%5."/>
+      <w:lvlJc w:val="left"/>
+      <w:pPr>
+        <w:ind w:left="3600" w:hanging="360"/>
+      </w:pPr>
+    </w:lvl>
+    <w:lvl w:ilvl="5" w:tplc="1C0A001B" w:tentative="1">
+      <w:start w:val="1"/>
+      <w:numFmt w:val="lowerRoman"/>
+      <w:lvlText w:val="%6."/>
+      <w:lvlJc w:val="right"/>
+      <w:pPr>
+        <w:ind w:left="4320" w:hanging="180"/>
+      </w:pPr>
+    </w:lvl>
+    <w:lvl w:ilvl="6" w:tplc="1C0A000F" w:tentative="1">
+      <w:start w:val="1"/>
+      <w:numFmt w:val="decimal"/>
+      <w:lvlText w:val="%7."/>
+      <w:lvlJc w:val="left"/>
+      <w:pPr>
+        <w:ind w:left="5040" w:hanging="360"/>
+      </w:pPr>
+    </w:lvl>
+    <w:lvl w:ilvl="7" w:tplc="1C0A0019" w:tentative="1">
+      <w:start w:val="1"/>
+      <w:numFmt w:val="lowerLetter"/>
+      <w:lvlText w:val="%8."/>
+      <w:lvlJc w:val="left"/>
+      <w:pPr>
+        <w:ind w:left="5760" w:hanging="360"/>
+      </w:pPr>
+    </w:lvl>
+    <w:lvl w:ilvl="8" w:tplc="1C0A001B" w:tentative="1">
+      <w:start w:val="1"/>
+      <w:numFmt w:val="lowerRoman"/>
+      <w:lvlText w:val="%9."/>
+      <w:lvlJc w:val="right"/>
+      <w:pPr>
+        <w:ind w:left="6480" w:hanging="180"/>
+      </w:pPr>
+    </w:lvl>
+  </w:abstractNum>
+  <w:abstractNum w:abstractNumId="4" w15:restartNumberingAfterBreak="0">
+    <w:nsid w:val="54F50E02"/>
+    <w:multiLevelType w:val="hybridMultilevel"/>
+    <w:tmpl w:val="08E6AB30"/>
+    <w:lvl w:ilvl="0" w:tplc="04090017">
+      <w:start w:val="1"/>
+      <w:numFmt w:val="lowerLetter"/>
+      <w:lvlText w:val="%1)"/>
+      <w:lvlJc w:val="left"/>
+      <w:pPr>
+        <w:ind w:left="720" w:hanging="360"/>
+      </w:pPr>
+    </w:lvl>
+    <w:lvl w:ilvl="1" w:tplc="1C0A0019" w:tentative="1">
+      <w:start w:val="1"/>
+      <w:numFmt w:val="lowerLetter"/>
+      <w:lvlText w:val="%2."/>
+      <w:lvlJc w:val="left"/>
+      <w:pPr>
+        <w:ind w:left="1440" w:hanging="360"/>
+      </w:pPr>
+    </w:lvl>
+    <w:lvl w:ilvl="2" w:tplc="1C0A001B" w:tentative="1">
+      <w:start w:val="1"/>
+      <w:numFmt w:val="lowerRoman"/>
+      <w:lvlText w:val="%3."/>
+      <w:lvlJc w:val="right"/>
+      <w:pPr>
+        <w:ind w:left="2160" w:hanging="180"/>
+      </w:pPr>
+    </w:lvl>
+    <w:lvl w:ilvl="3" w:tplc="1C0A000F" w:tentative="1">
+      <w:start w:val="1"/>
+      <w:numFmt w:val="decimal"/>
+      <w:lvlText w:val="%4."/>
+      <w:lvlJc w:val="left"/>
+      <w:pPr>
+        <w:ind w:left="2880" w:hanging="360"/>
+      </w:pPr>
+    </w:lvl>
+    <w:lvl w:ilvl="4" w:tplc="1C0A0019" w:tentative="1">
+      <w:start w:val="1"/>
+      <w:numFmt w:val="lowerLetter"/>
+      <w:lvlText w:val="%5."/>
+      <w:lvlJc w:val="left"/>
+      <w:pPr>
+        <w:ind w:left="3600" w:hanging="360"/>
+      </w:pPr>
+    </w:lvl>
+    <w:lvl w:ilvl="5" w:tplc="1C0A001B" w:tentative="1">
+      <w:start w:val="1"/>
+      <w:numFmt w:val="lowerRoman"/>
+      <w:lvlText w:val="%6."/>
+      <w:lvlJc w:val="right"/>
+      <w:pPr>
+        <w:ind w:left="4320" w:hanging="180"/>
+      </w:pPr>
+    </w:lvl>
+    <w:lvl w:ilvl="6" w:tplc="1C0A000F" w:tentative="1">
+      <w:start w:val="1"/>
+      <w:numFmt w:val="decimal"/>
+      <w:lvlText w:val="%7."/>
+      <w:lvlJc w:val="left"/>
+      <w:pPr>
+        <w:ind w:left="5040" w:hanging="360"/>
+      </w:pPr>
+    </w:lvl>
+    <w:lvl w:ilvl="7" w:tplc="1C0A0019" w:tentative="1">
+      <w:start w:val="1"/>
+      <w:numFmt w:val="lowerLetter"/>
+      <w:lvlText w:val="%8."/>
+      <w:lvlJc w:val="left"/>
+      <w:pPr>
+        <w:ind w:left="5760" w:hanging="360"/>
+      </w:pPr>
+    </w:lvl>
+    <w:lvl w:ilvl="8" w:tplc="1C0A001B" w:tentative="1">
+      <w:start w:val="1"/>
+      <w:numFmt w:val="lowerRoman"/>
+      <w:lvlText w:val="%9."/>
+      <w:lvlJc w:val="right"/>
+      <w:pPr>
+        <w:ind w:left="6480" w:hanging="180"/>
+      </w:pPr>
+    </w:lvl>
+  </w:abstractNum>
+  <w:abstractNum w:abstractNumId="5" w15:restartNumberingAfterBreak="0">
     <w:nsid w:val="56CD3A48"/>
     <w:multiLevelType w:val="hybridMultilevel"/>
     <w:tmpl w:val="49CCAC18"/>
@@ -2313,7 +2695,7 @@
       </w:rPr>
     </w:lvl>
   </w:abstractNum>
-  <w:abstractNum w:abstractNumId="2" w15:restartNumberingAfterBreak="0">
+  <w:abstractNum w:abstractNumId="6" w15:restartNumberingAfterBreak="0">
     <w:nsid w:val="67376FE4"/>
     <w:multiLevelType w:val="hybridMultilevel"/>
     <w:tmpl w:val="8008529C"/>
@@ -2399,7 +2781,93 @@
       </w:pPr>
     </w:lvl>
   </w:abstractNum>
-  <w:abstractNum w:abstractNumId="3" w15:restartNumberingAfterBreak="0">
+  <w:abstractNum w:abstractNumId="7" w15:restartNumberingAfterBreak="0">
+    <w:nsid w:val="71047657"/>
+    <w:multiLevelType w:val="hybridMultilevel"/>
+    <w:tmpl w:val="75E42674"/>
+    <w:lvl w:ilvl="0" w:tplc="0409000F">
+      <w:start w:val="1"/>
+      <w:numFmt w:val="decimal"/>
+      <w:lvlText w:val="%1."/>
+      <w:lvlJc w:val="left"/>
+      <w:pPr>
+        <w:ind w:left="720" w:hanging="360"/>
+      </w:pPr>
+    </w:lvl>
+    <w:lvl w:ilvl="1" w:tplc="1C0A0019" w:tentative="1">
+      <w:start w:val="1"/>
+      <w:numFmt w:val="lowerLetter"/>
+      <w:lvlText w:val="%2."/>
+      <w:lvlJc w:val="left"/>
+      <w:pPr>
+        <w:ind w:left="1440" w:hanging="360"/>
+      </w:pPr>
+    </w:lvl>
+    <w:lvl w:ilvl="2" w:tplc="1C0A001B" w:tentative="1">
+      <w:start w:val="1"/>
+      <w:numFmt w:val="lowerRoman"/>
+      <w:lvlText w:val="%3."/>
+      <w:lvlJc w:val="right"/>
+      <w:pPr>
+        <w:ind w:left="2160" w:hanging="180"/>
+      </w:pPr>
+    </w:lvl>
+    <w:lvl w:ilvl="3" w:tplc="1C0A000F" w:tentative="1">
+      <w:start w:val="1"/>
+      <w:numFmt w:val="decimal"/>
+      <w:lvlText w:val="%4."/>
+      <w:lvlJc w:val="left"/>
+      <w:pPr>
+        <w:ind w:left="2880" w:hanging="360"/>
+      </w:pPr>
+    </w:lvl>
+    <w:lvl w:ilvl="4" w:tplc="1C0A0019" w:tentative="1">
+      <w:start w:val="1"/>
+      <w:numFmt w:val="lowerLetter"/>
+      <w:lvlText w:val="%5."/>
+      <w:lvlJc w:val="left"/>
+      <w:pPr>
+        <w:ind w:left="3600" w:hanging="360"/>
+      </w:pPr>
+    </w:lvl>
+    <w:lvl w:ilvl="5" w:tplc="1C0A001B" w:tentative="1">
+      <w:start w:val="1"/>
+      <w:numFmt w:val="lowerRoman"/>
+      <w:lvlText w:val="%6."/>
+      <w:lvlJc w:val="right"/>
+      <w:pPr>
+        <w:ind w:left="4320" w:hanging="180"/>
+      </w:pPr>
+    </w:lvl>
+    <w:lvl w:ilvl="6" w:tplc="1C0A000F" w:tentative="1">
+      <w:start w:val="1"/>
+      <w:numFmt w:val="decimal"/>
+      <w:lvlText w:val="%7."/>
+      <w:lvlJc w:val="left"/>
+      <w:pPr>
+        <w:ind w:left="5040" w:hanging="360"/>
+      </w:pPr>
+    </w:lvl>
+    <w:lvl w:ilvl="7" w:tplc="1C0A0019" w:tentative="1">
+      <w:start w:val="1"/>
+      <w:numFmt w:val="lowerLetter"/>
+      <w:lvlText w:val="%8."/>
+      <w:lvlJc w:val="left"/>
+      <w:pPr>
+        <w:ind w:left="5760" w:hanging="360"/>
+      </w:pPr>
+    </w:lvl>
+    <w:lvl w:ilvl="8" w:tplc="1C0A001B" w:tentative="1">
+      <w:start w:val="1"/>
+      <w:numFmt w:val="lowerRoman"/>
+      <w:lvlText w:val="%9."/>
+      <w:lvlJc w:val="right"/>
+      <w:pPr>
+        <w:ind w:left="6480" w:hanging="180"/>
+      </w:pPr>
+    </w:lvl>
+  </w:abstractNum>
+  <w:abstractNum w:abstractNumId="8" w15:restartNumberingAfterBreak="0">
     <w:nsid w:val="71120961"/>
     <w:multiLevelType w:val="hybridMultilevel"/>
     <w:tmpl w:val="20F6006E"/>
@@ -2512,7 +2980,7 @@
       </w:rPr>
     </w:lvl>
   </w:abstractNum>
-  <w:abstractNum w:abstractNumId="4" w15:restartNumberingAfterBreak="0">
+  <w:abstractNum w:abstractNumId="9" w15:restartNumberingAfterBreak="0">
     <w:nsid w:val="76A613AA"/>
     <w:multiLevelType w:val="hybridMultilevel"/>
     <w:tmpl w:val="31B2C2E2"/>
@@ -2599,19 +3067,34 @@
     </w:lvl>
   </w:abstractNum>
   <w:num w:numId="1">
+    <w:abstractNumId w:val="5"/>
+  </w:num>
+  <w:num w:numId="2">
+    <w:abstractNumId w:val="8"/>
+  </w:num>
+  <w:num w:numId="3">
+    <w:abstractNumId w:val="6"/>
+  </w:num>
+  <w:num w:numId="4">
+    <w:abstractNumId w:val="2"/>
+  </w:num>
+  <w:num w:numId="5">
+    <w:abstractNumId w:val="9"/>
+  </w:num>
+  <w:num w:numId="6">
     <w:abstractNumId w:val="1"/>
   </w:num>
-  <w:num w:numId="2">
+  <w:num w:numId="7">
     <w:abstractNumId w:val="3"/>
   </w:num>
-  <w:num w:numId="3">
-    <w:abstractNumId w:val="2"/>
+  <w:num w:numId="8">
+    <w:abstractNumId w:val="7"/>
   </w:num>
-  <w:num w:numId="4">
+  <w:num w:numId="9">
+    <w:abstractNumId w:val="4"/>
+  </w:num>
+  <w:num w:numId="10">
     <w:abstractNumId w:val="0"/>
-  </w:num>
-  <w:num w:numId="5">
-    <w:abstractNumId w:val="4"/>
   </w:num>
 </w:numbering>
 </file>
@@ -3037,6 +3520,28 @@
       <w:szCs w:val="32"/>
     </w:rPr>
   </w:style>
+  <w:style w:type="paragraph" w:styleId="Heading2">
+    <w:name w:val="heading 2"/>
+    <w:basedOn w:val="Normal"/>
+    <w:next w:val="Normal"/>
+    <w:link w:val="Heading2Char"/>
+    <w:uiPriority w:val="9"/>
+    <w:unhideWhenUsed/>
+    <w:qFormat/>
+    <w:rsid w:val="00246178"/>
+    <w:pPr>
+      <w:keepNext/>
+      <w:keepLines/>
+      <w:spacing w:before="40" w:after="0"/>
+      <w:outlineLvl w:val="1"/>
+    </w:pPr>
+    <w:rPr>
+      <w:rFonts w:asciiTheme="majorHAnsi" w:eastAsiaTheme="majorEastAsia" w:hAnsiTheme="majorHAnsi" w:cstheme="majorBidi"/>
+      <w:color w:val="2F5496" w:themeColor="accent1" w:themeShade="BF"/>
+      <w:sz w:val="26"/>
+      <w:szCs w:val="26"/>
+    </w:rPr>
+  </w:style>
   <w:style w:type="character" w:default="1" w:styleId="DefaultParagraphFont">
     <w:name w:val="Default Paragraph Font"/>
     <w:uiPriority w:val="1"/>
@@ -3115,6 +3620,30 @@
       <w:ind w:left="720"/>
       <w:contextualSpacing/>
     </w:pPr>
+  </w:style>
+  <w:style w:type="character" w:customStyle="1" w:styleId="Heading2Char">
+    <w:name w:val="Heading 2 Char"/>
+    <w:basedOn w:val="DefaultParagraphFont"/>
+    <w:link w:val="Heading2"/>
+    <w:uiPriority w:val="9"/>
+    <w:rsid w:val="00246178"/>
+    <w:rPr>
+      <w:rFonts w:asciiTheme="majorHAnsi" w:eastAsiaTheme="majorEastAsia" w:hAnsiTheme="majorHAnsi" w:cstheme="majorBidi"/>
+      <w:color w:val="2F5496" w:themeColor="accent1" w:themeShade="BF"/>
+      <w:sz w:val="26"/>
+      <w:szCs w:val="26"/>
+    </w:rPr>
+  </w:style>
+  <w:style w:type="character" w:styleId="Hyperlink">
+    <w:name w:val="Hyperlink"/>
+    <w:basedOn w:val="DefaultParagraphFont"/>
+    <w:uiPriority w:val="99"/>
+    <w:unhideWhenUsed/>
+    <w:rsid w:val="00246178"/>
+    <w:rPr>
+      <w:color w:val="0563C1" w:themeColor="hyperlink"/>
+      <w:u w:val="single"/>
+    </w:rPr>
   </w:style>
 </w:styles>
 </file>

</xml_diff>